<commit_message>
Clean main for jury: English comments, security fixes, Word docs
- Translate all comments/docstrings from French to English (60+ files)
- Remove outdated AURA references (migrated to France metro, 96 depts)
- Fix 7 security vulnerabilities:
  * CRITICAL: Hardcoded credentials in docker-compose.yml → env vars
  * CRITICAL: SQL injection risk in db_manager → table whitelist
  * HIGH: CORS allow_origins=* → restricted origins
  * HIGH: Hardcoded pCloud public code → env var only
  * HIGH: Docker running as root → non-root user
  * Pickle load documented with security warnings
  * Input validation improved
- Regenerate Word docs (documentation_technique.docx, guide_utilisation.docx)
- Remove outdated .docx from git tracking
- All 119 tests pass
</commit_message>
<xml_diff>
--- a/docs/documentation_technique.docx
+++ b/docs/documentation_technique.docx
@@ -30,7 +30,7 @@
           <w:color w:val="646464"/>
           <w:sz w:val="32"/>
         </w:rPr>
-        <w:t>Architecture, Processus et Methodologie</w:t>
+        <w:t>Architecture, Pipeline de Donnees et Methodologie ML</w:t>
       </w:r>
     </w:p>
     <w:p/>
@@ -44,7 +44,7 @@
         </w:rPr>
         <w:t>Projet HVAC Market Analysis</w:t>
         <w:br/>
-        <w:t>Auvergne-Rhone-Alpes</w:t>
+        <w:t>France metropolitaine</w:t>
       </w:r>
     </w:p>
     <w:p/>
@@ -60,6 +60,8 @@
         <w:t>Patrice DUCLOS</w:t>
         <w:br/>
         <w:t>Data Analyst Senior</w:t>
+        <w:br/>
+        <w:t>Formation Data Science Lead — Jedha Bootcamp (Bac+5)</w:t>
         <w:br/>
         <w:t>Fevrier 2026</w:t>
       </w:r>
@@ -106,7 +108,7 @@
         <w:pStyle w:val="ListNumber"/>
       </w:pPr>
       <w:r>
-        <w:t>4. Pipeline de collecte (Phase 1)</w:t>
+        <w:t>4. Pipeline de collecte</w:t>
       </w:r>
     </w:p>
     <w:p>
@@ -114,7 +116,7 @@
         <w:pStyle w:val="ListNumber"/>
       </w:pPr>
       <w:r>
-        <w:t>5. Traitement des donnees (Phase 2)</w:t>
+        <w:t>5. Traitement des donnees</w:t>
       </w:r>
     </w:p>
     <w:p>
@@ -138,7 +140,7 @@
         <w:pStyle w:val="ListNumber"/>
       </w:pPr>
       <w:r>
-        <w:t>8. Modelisation ML (Phase 4)</w:t>
+        <w:t>8. Modelisation ML</w:t>
       </w:r>
     </w:p>
     <w:p>
@@ -154,7 +156,7 @@
         <w:pStyle w:val="ListNumber"/>
       </w:pPr>
       <w:r>
-        <w:t>10. Evaluation des modeles</w:t>
+        <w:t>10. API REST (FastAPI)</w:t>
       </w:r>
     </w:p>
     <w:p>
@@ -162,7 +164,7 @@
         <w:pStyle w:val="ListNumber"/>
       </w:pPr>
       <w:r>
-        <w:t>11. Tests unitaires</w:t>
+        <w:t>11. Dashboard Streamlit</w:t>
       </w:r>
     </w:p>
     <w:p>
@@ -170,7 +172,39 @@
         <w:pStyle w:val="ListNumber"/>
       </w:pPr>
       <w:r>
-        <w:t>12. Configuration et parametrage</w:t>
+        <w:t>12. Deploiement (Docker / Kubernetes)</w:t>
+      </w:r>
+    </w:p>
+    <w:p>
+      <w:pPr>
+        <w:pStyle w:val="ListNumber"/>
+      </w:pPr>
+      <w:r>
+        <w:t>13. Orchestration (Airflow)</w:t>
+      </w:r>
+    </w:p>
+    <w:p>
+      <w:pPr>
+        <w:pStyle w:val="ListNumber"/>
+      </w:pPr>
+      <w:r>
+        <w:t>14. Reinforcement Learning (demo)</w:t>
+      </w:r>
+    </w:p>
+    <w:p>
+      <w:pPr>
+        <w:pStyle w:val="ListNumber"/>
+      </w:pPr>
+      <w:r>
+        <w:t>15. Tests unitaires</w:t>
+      </w:r>
+    </w:p>
+    <w:p>
+      <w:pPr>
+        <w:pStyle w:val="ListNumber"/>
+      </w:pPr>
+      <w:r>
+        <w:t>16. Couverture des modules de formation</w:t>
       </w:r>
     </w:p>
     <w:p>
@@ -196,12 +230,12 @@
     </w:p>
     <w:p>
       <w:r>
-        <w:t>Ce projet construit un pipeline data complet pour analyser et predire les installations d'equipements HVAC (pompes a chaleur, climatisation) dans les 8 departements de la region Auvergne-Rhone-Alpes (AURA).</w:t>
+        <w:t>Ce projet construit un pipeline data complet pour analyser et predire les installations d'equipements HVAC (pompes a chaleur, climatisation) sur l'ensemble des 96 departements de France metropolitaine.</w:t>
       </w:r>
     </w:p>
     <w:p>
       <w:r>
-        <w:t>Il s'agit d'un projet portfolio Data Analyst demonstrant la maitrise de la chaine complete : collecte de donnees ouvertes, nettoyage, modelisation en etoile, feature engineering, modelisation ML et evaluation.</w:t>
+        <w:t>Il s'agit d'un projet portfolio Data Science Lead (Bac+5) demonstrant la maitrise de la chaine complete : collecte de donnees ouvertes, nettoyage, modelisation en etoile, feature engineering, modelisation ML, API REST, dashboard interactif, deploiement Docker/Kubernetes et orchestration Airflow.</w:t>
       </w:r>
     </w:p>
     <w:p>
@@ -271,7 +305,7 @@
           </w:tcPr>
           <w:p>
             <w:r>
-              <w:t>Region</w:t>
+              <w:t>Perimetre</w:t>
             </w:r>
           </w:p>
         </w:tc>
@@ -281,7 +315,7 @@
           </w:tcPr>
           <w:p>
             <w:r>
-              <w:t>Auvergne-Rhone-Alpes (code 84)</w:t>
+              <w:t>France metropolitaine (96 departements)</w:t>
             </w:r>
           </w:p>
         </w:tc>
@@ -293,7 +327,7 @@
           </w:tcPr>
           <w:p>
             <w:r>
-              <w:t>Departements</w:t>
+              <w:t>Periode</w:t>
             </w:r>
           </w:p>
         </w:tc>
@@ -303,7 +337,7 @@
           </w:tcPr>
           <w:p>
             <w:r>
-              <w:t>01, 07, 26, 38, 42, 69, 73, 74</w:t>
+              <w:t>Juillet 2021 — Fevrier 2026 (~55 mois)</w:t>
             </w:r>
           </w:p>
         </w:tc>
@@ -315,7 +349,7 @@
           </w:tcPr>
           <w:p>
             <w:r>
-              <w:t>Periode</w:t>
+              <w:t>Grain</w:t>
             </w:r>
           </w:p>
         </w:tc>
@@ -325,7 +359,7 @@
           </w:tcPr>
           <w:p>
             <w:r>
-              <w:t>Juillet 2021 - Fevrier 2026 (55 mois)</w:t>
+              <w:t>Mois x Departement</w:t>
             </w:r>
           </w:p>
         </w:tc>
@@ -337,7 +371,7 @@
           </w:tcPr>
           <w:p>
             <w:r>
-              <w:t>Grain</w:t>
+              <w:t>Volume DPE</w:t>
             </w:r>
           </w:p>
         </w:tc>
@@ -347,7 +381,7 @@
           </w:tcPr>
           <w:p>
             <w:r>
-              <w:t>Mois x Departement (8 depts = 440 observations)</w:t>
+              <w:t>Plusieurs millions de diagnostics</w:t>
             </w:r>
           </w:p>
         </w:tc>
@@ -359,7 +393,7 @@
           </w:tcPr>
           <w:p>
             <w:r>
-              <w:t>Volume DPE</w:t>
+              <w:t>Features ML</w:t>
             </w:r>
           </w:p>
         </w:tc>
@@ -369,7 +403,7 @@
           </w:tcPr>
           <w:p>
             <w:r>
-              <w:t>~1.4 million de diagnostics</w:t>
+              <w:t>~90 features engineerees</w:t>
             </w:r>
           </w:p>
         </w:tc>
@@ -381,7 +415,7 @@
           </w:tcPr>
           <w:p>
             <w:r>
-              <w:t>PAC detectees</w:t>
+              <w:t>API</w:t>
             </w:r>
           </w:p>
         </w:tc>
@@ -391,7 +425,7 @@
           </w:tcPr>
           <w:p>
             <w:r>
-              <w:t>~95 140 (6.9% des DPE)</w:t>
+              <w:t>6 endpoints REST (FastAPI)</w:t>
             </w:r>
           </w:p>
         </w:tc>
@@ -403,7 +437,7 @@
           </w:tcPr>
           <w:p>
             <w:r>
-              <w:t>Features ML</w:t>
+              <w:t>Dashboard</w:t>
             </w:r>
           </w:p>
         </w:tc>
@@ -413,7 +447,29 @@
           </w:tcPr>
           <w:p>
             <w:r>
-              <w:t>~90 features engineerees</w:t>
+              <w:t>6 pages interactives (Streamlit)</w:t>
+            </w:r>
+          </w:p>
+        </w:tc>
+      </w:tr>
+      <w:tr>
+        <w:tc>
+          <w:tcPr>
+            <w:tcW w:type="dxa" w:w="4320"/>
+          </w:tcPr>
+          <w:p>
+            <w:r>
+              <w:t>Tests</w:t>
+            </w:r>
+          </w:p>
+        </w:tc>
+        <w:tc>
+          <w:tcPr>
+            <w:tcW w:type="dxa" w:w="4320"/>
+          </w:tcPr>
+          <w:p>
+            <w:r>
+              <w:t>119 tests unitaires (pytest)</w:t>
             </w:r>
           </w:p>
         </w:tc>
@@ -578,7 +634,7 @@
           </w:tcPr>
           <w:p>
             <w:r>
-              <w:t>-</w:t>
+              <w:t>—</w:t>
             </w:r>
           </w:p>
         </w:tc>
@@ -588,7 +644,7 @@
           </w:tcPr>
           <w:p>
             <w:r>
-              <w:t>-</w:t>
+              <w:t>—</w:t>
             </w:r>
           </w:p>
         </w:tc>
@@ -598,7 +654,7 @@
           </w:tcPr>
           <w:p>
             <w:r>
-              <w:t>-</w:t>
+              <w:t>—</w:t>
             </w:r>
           </w:p>
         </w:tc>
@@ -608,7 +664,7 @@
           </w:tcPr>
           <w:p>
             <w:r>
-              <w:t>-</w:t>
+              <w:t>—</w:t>
             </w:r>
           </w:p>
         </w:tc>
@@ -721,7 +777,7 @@
     <w:p/>
     <w:p>
       <w:r>
-        <w:t>Note : Le R2 tres eleve de Ridge est principalement du a l'auto-correlation de la variable cible via les features lag. Le modele 'Ridge exogenes' permet d'evaluer la vraie contribution des features meteo et economiques (voir section 9).</w:t>
+        <w:t>Note : Le R2 tres eleve de Ridge est du a l'auto-correlation via les features lag. Le modele 'Ridge exogenes' evalue la vraie contribution des features meteo et economiques (voir section 9).</w:t>
       </w:r>
     </w:p>
     <w:p>
@@ -745,11 +801,6 @@
         <w:t>2.1 Structure du projet</w:t>
       </w:r>
     </w:p>
-    <w:p>
-      <w:r>
-        <w:t>Le projet suit une architecture modulaire en couches :</w:t>
-      </w:r>
-    </w:p>
     <w:tbl>
       <w:tblPr>
         <w:tblStyle w:val="LightGrid-Accent1"/>
@@ -894,7 +945,7 @@
           </w:tcPr>
           <w:p>
             <w:r>
-              <w:t>Nettoyage, fusion, feature engineering</w:t>
+              <w:t>Nettoyage, fusion, feature engineering, outliers</w:t>
             </w:r>
           </w:p>
         </w:tc>
@@ -926,7 +977,7 @@
           </w:tcPr>
           <w:p>
             <w:r>
-              <w:t>Schema en etoile, import CSV</w:t>
+              <w:t>Schema en etoile, import CSV → SQLite/PostgreSQL</w:t>
             </w:r>
           </w:p>
         </w:tc>
@@ -990,7 +1041,7 @@
           </w:tcPr>
           <w:p>
             <w:r>
-              <w:t>Ridge, LightGBM, Prophet, LSTM</w:t>
+              <w:t>Ridge, LightGBM, Prophet, LSTM, RL demo</w:t>
             </w:r>
           </w:p>
         </w:tc>
@@ -1002,7 +1053,7 @@
           </w:tcPr>
           <w:p>
             <w:r>
-              <w:t>Orchestration</w:t>
+              <w:t>API REST</w:t>
             </w:r>
           </w:p>
         </w:tc>
@@ -1012,7 +1063,7 @@
           </w:tcPr>
           <w:p>
             <w:r>
-              <w:t>src/pipeline.py</w:t>
+              <w:t>api/</w:t>
             </w:r>
           </w:p>
         </w:tc>
@@ -1022,7 +1073,7 @@
           </w:tcPr>
           <w:p>
             <w:r>
-              <w:t>CLI avec 10 etapes + mode 'all'</w:t>
+              <w:t>FastAPI — 6 endpoints prediction/monitoring</w:t>
             </w:r>
           </w:p>
         </w:tc>
@@ -1034,6 +1085,102 @@
           </w:tcPr>
           <w:p>
             <w:r>
+              <w:t>Dashboard</w:t>
+            </w:r>
+          </w:p>
+        </w:tc>
+        <w:tc>
+          <w:tcPr>
+            <w:tcW w:type="dxa" w:w="2880"/>
+          </w:tcPr>
+          <w:p>
+            <w:r>
+              <w:t>app/</w:t>
+            </w:r>
+          </w:p>
+        </w:tc>
+        <w:tc>
+          <w:tcPr>
+            <w:tcW w:type="dxa" w:w="2880"/>
+          </w:tcPr>
+          <w:p>
+            <w:r>
+              <w:t>Streamlit — 6 pages interactives</w:t>
+            </w:r>
+          </w:p>
+        </w:tc>
+      </w:tr>
+      <w:tr>
+        <w:tc>
+          <w:tcPr>
+            <w:tcW w:type="dxa" w:w="2880"/>
+          </w:tcPr>
+          <w:p>
+            <w:r>
+              <w:t>Orchestration</w:t>
+            </w:r>
+          </w:p>
+        </w:tc>
+        <w:tc>
+          <w:tcPr>
+            <w:tcW w:type="dxa" w:w="2880"/>
+          </w:tcPr>
+          <w:p>
+            <w:r>
+              <w:t>airflow/dags/</w:t>
+            </w:r>
+          </w:p>
+        </w:tc>
+        <w:tc>
+          <w:tcPr>
+            <w:tcW w:type="dxa" w:w="2880"/>
+          </w:tcPr>
+          <w:p>
+            <w:r>
+              <w:t>DAG Airflow pipeline complet</w:t>
+            </w:r>
+          </w:p>
+        </w:tc>
+      </w:tr>
+      <w:tr>
+        <w:tc>
+          <w:tcPr>
+            <w:tcW w:type="dxa" w:w="2880"/>
+          </w:tcPr>
+          <w:p>
+            <w:r>
+              <w:t>Deploiement</w:t>
+            </w:r>
+          </w:p>
+        </w:tc>
+        <w:tc>
+          <w:tcPr>
+            <w:tcW w:type="dxa" w:w="2880"/>
+          </w:tcPr>
+          <w:p>
+            <w:r>
+              <w:t>kubernetes/, Dockerfile</w:t>
+            </w:r>
+          </w:p>
+        </w:tc>
+        <w:tc>
+          <w:tcPr>
+            <w:tcW w:type="dxa" w:w="2880"/>
+          </w:tcPr>
+          <w:p>
+            <w:r>
+              <w:t>Docker multi-stage, K8s, Render</w:t>
+            </w:r>
+          </w:p>
+        </w:tc>
+      </w:tr>
+      <w:tr>
+        <w:tc>
+          <w:tcPr>
+            <w:tcW w:type="dxa" w:w="2880"/>
+          </w:tcPr>
+          <w:p>
+            <w:r>
               <w:t>Tests</w:t>
             </w:r>
           </w:p>
@@ -1054,7 +1201,7 @@
           </w:tcPr>
           <w:p>
             <w:r>
-              <w:t>57 tests unitaires (pytest)</w:t>
+              <w:t>119 tests unitaires (pytest)</w:t>
             </w:r>
           </w:p>
         </w:tc>
@@ -1092,7 +1239,7 @@
     </w:p>
     <w:p>
       <w:r>
-        <w:t>Toute la configuration est definie via des dataclasses frozen (immutables). Cela garantit que la configuration ne peut pas etre modifiee accidentellement pendant l'execution. Les valeurs sont chargees depuis le fichier .env via python-dotenv.</w:t>
+        <w:t>Toute la configuration est definie via des dataclasses frozen (immutables). Les valeurs sont chargees depuis le fichier .env via python-dotenv.</w:t>
       </w:r>
     </w:p>
     <w:p>
@@ -1105,7 +1252,7 @@
     </w:p>
     <w:p>
       <w:r>
-        <w:t>Chaque etape du pipeline peut etre relancee sans risque. Les fichiers de sortie sont simplement ecrases. Les doublons sont geres en amont (deduplication dans le save et le clean).</w:t>
+        <w:t>Chaque etape du pipeline peut etre relancee sans risque. Les fichiers de sortie sont ecrases. Les doublons sont geres en amont.</w:t>
       </w:r>
     </w:p>
     <w:p>
@@ -1238,7 +1385,7 @@
           </w:tcPr>
           <w:p>
             <w:r>
-              <w:t>LightGBM (regularise pour petit dataset)</w:t>
+              <w:t>LightGBM</w:t>
             </w:r>
           </w:p>
         </w:tc>
@@ -1260,7 +1407,7 @@
           </w:tcPr>
           <w:p>
             <w:r>
-              <w:t>Prophet (Meta/Facebook)</w:t>
+              <w:t>Prophet (Meta)</w:t>
             </w:r>
           </w:p>
         </w:tc>
@@ -1294,7 +1441,7 @@
           </w:tcPr>
           <w:p>
             <w:r>
-              <w:t>Interpretabilite</w:t>
+              <w:t>Reinforcement Learning</w:t>
             </w:r>
           </w:p>
         </w:tc>
@@ -1304,7 +1451,7 @@
           </w:tcPr>
           <w:p>
             <w:r>
-              <w:t>SHAP</w:t>
+              <w:t>Gymnasium, Q-Learning</w:t>
             </w:r>
           </w:p>
         </w:tc>
@@ -1316,7 +1463,7 @@
           </w:tcPr>
           <w:p>
             <w:r>
-              <w:t>Visualisation</w:t>
+              <w:t>Interpretabilite</w:t>
             </w:r>
           </w:p>
         </w:tc>
@@ -1326,7 +1473,7 @@
           </w:tcPr>
           <w:p>
             <w:r>
-              <w:t>matplotlib, seaborn, plotly</w:t>
+              <w:t>SHAP</w:t>
             </w:r>
           </w:p>
         </w:tc>
@@ -1338,7 +1485,7 @@
           </w:tcPr>
           <w:p>
             <w:r>
-              <w:t>BDD</w:t>
+              <w:t>Visualisation</w:t>
             </w:r>
           </w:p>
         </w:tc>
@@ -1348,7 +1495,7 @@
           </w:tcPr>
           <w:p>
             <w:r>
-              <w:t>SQLite (defaut), SQL Server, PostgreSQL</w:t>
+              <w:t>matplotlib, seaborn, plotly</w:t>
             </w:r>
           </w:p>
         </w:tc>
@@ -1360,7 +1507,7 @@
           </w:tcPr>
           <w:p>
             <w:r>
-              <w:t>Tests</w:t>
+              <w:t>API</w:t>
             </w:r>
           </w:p>
         </w:tc>
@@ -1370,7 +1517,7 @@
           </w:tcPr>
           <w:p>
             <w:r>
-              <w:t>pytest</w:t>
+              <w:t>FastAPI, Pydantic v2, uvicorn</w:t>
             </w:r>
           </w:p>
         </w:tc>
@@ -1382,7 +1529,7 @@
           </w:tcPr>
           <w:p>
             <w:r>
-              <w:t>HTTP</w:t>
+              <w:t>Dashboard</w:t>
             </w:r>
           </w:p>
         </w:tc>
@@ -1392,7 +1539,7 @@
           </w:tcPr>
           <w:p>
             <w:r>
-              <w:t>requests (retry automatique via urllib3)</w:t>
+              <w:t>Streamlit</w:t>
             </w:r>
           </w:p>
         </w:tc>
@@ -1404,7 +1551,7 @@
           </w:tcPr>
           <w:p>
             <w:r>
-              <w:t>XML</w:t>
+              <w:t>BDD</w:t>
             </w:r>
           </w:p>
         </w:tc>
@@ -1414,7 +1561,117 @@
           </w:tcPr>
           <w:p>
             <w:r>
-              <w:t>lxml (parsing SDMX pour INSEE)</w:t>
+              <w:t>SQLite (defaut), PostgreSQL, SQL Server</w:t>
+            </w:r>
+          </w:p>
+        </w:tc>
+      </w:tr>
+      <w:tr>
+        <w:tc>
+          <w:tcPr>
+            <w:tcW w:type="dxa" w:w="4320"/>
+          </w:tcPr>
+          <w:p>
+            <w:r>
+              <w:t>Conteneurisation</w:t>
+            </w:r>
+          </w:p>
+        </w:tc>
+        <w:tc>
+          <w:tcPr>
+            <w:tcW w:type="dxa" w:w="4320"/>
+          </w:tcPr>
+          <w:p>
+            <w:r>
+              <w:t>Docker (multi-stage), Docker Compose</w:t>
+            </w:r>
+          </w:p>
+        </w:tc>
+      </w:tr>
+      <w:tr>
+        <w:tc>
+          <w:tcPr>
+            <w:tcW w:type="dxa" w:w="4320"/>
+          </w:tcPr>
+          <w:p>
+            <w:r>
+              <w:t>Orchestration K8s</w:t>
+            </w:r>
+          </w:p>
+        </w:tc>
+        <w:tc>
+          <w:tcPr>
+            <w:tcW w:type="dxa" w:w="4320"/>
+          </w:tcPr>
+          <w:p>
+            <w:r>
+              <w:t>Kubernetes (Deployment, Ingress, CronJob)</w:t>
+            </w:r>
+          </w:p>
+        </w:tc>
+      </w:tr>
+      <w:tr>
+        <w:tc>
+          <w:tcPr>
+            <w:tcW w:type="dxa" w:w="4320"/>
+          </w:tcPr>
+          <w:p>
+            <w:r>
+              <w:t>CI/CD</w:t>
+            </w:r>
+          </w:p>
+        </w:tc>
+        <w:tc>
+          <w:tcPr>
+            <w:tcW w:type="dxa" w:w="4320"/>
+          </w:tcPr>
+          <w:p>
+            <w:r>
+              <w:t>Render (PaaS), deploy.sh</w:t>
+            </w:r>
+          </w:p>
+        </w:tc>
+      </w:tr>
+      <w:tr>
+        <w:tc>
+          <w:tcPr>
+            <w:tcW w:type="dxa" w:w="4320"/>
+          </w:tcPr>
+          <w:p>
+            <w:r>
+              <w:t>Tests</w:t>
+            </w:r>
+          </w:p>
+        </w:tc>
+        <w:tc>
+          <w:tcPr>
+            <w:tcW w:type="dxa" w:w="4320"/>
+          </w:tcPr>
+          <w:p>
+            <w:r>
+              <w:t>pytest</w:t>
+            </w:r>
+          </w:p>
+        </w:tc>
+      </w:tr>
+      <w:tr>
+        <w:tc>
+          <w:tcPr>
+            <w:tcW w:type="dxa" w:w="4320"/>
+          </w:tcPr>
+          <w:p>
+            <w:r>
+              <w:t>HTTP</w:t>
+            </w:r>
+          </w:p>
+        </w:tc>
+        <w:tc>
+          <w:tcPr>
+            <w:tcW w:type="dxa" w:w="4320"/>
+          </w:tcPr>
+          <w:p>
+            <w:r>
+              <w:t>requests (retry automatique)</w:t>
             </w:r>
           </w:p>
         </w:tc>
@@ -1515,7 +1772,7 @@
           </w:tcPr>
           <w:p>
             <w:r>
-              <w:t>Volume</w:t>
+              <w:t>Perimetre</w:t>
             </w:r>
           </w:p>
         </w:tc>
@@ -1525,7 +1782,7 @@
           </w:tcPr>
           <w:p>
             <w:r>
-              <w:t>~1.4 million de DPE pour AURA</w:t>
+              <w:t>96 departements de France metropolitaine</w:t>
             </w:r>
           </w:p>
         </w:tc>
@@ -1570,28 +1827,6 @@
           <w:p>
             <w:r>
               <w:t>1 ligne par diagnostic</w:t>
-            </w:r>
-          </w:p>
-        </w:tc>
-      </w:tr>
-      <w:tr>
-        <w:tc>
-          <w:tcPr>
-            <w:tcW w:type="dxa" w:w="4320"/>
-          </w:tcPr>
-          <w:p>
-            <w:r>
-              <w:t>Champs cles</w:t>
-            </w:r>
-          </w:p>
-        </w:tc>
-        <w:tc>
-          <w:tcPr>
-            <w:tcW w:type="dxa" w:w="4320"/>
-          </w:tcPr>
-          <w:p>
-            <w:r>
-              <w:t>numero_dpe, date_etablissement, etiquette_dpe, type_generateur_chauffage_principal, type_generateur_froid</w:t>
             </w:r>
           </w:p>
         </w:tc>
@@ -1642,11 +1877,6 @@
       </w:tr>
     </w:tbl>
     <w:p/>
-    <w:p>
-      <w:r>
-        <w:t>La collecte DPE prend environ 30-60 minutes en raison de la pagination API (1000 resultats par page, ~1400 pages).</w:t>
-      </w:r>
-    </w:p>
     <w:p>
       <w:pPr>
         <w:pStyle w:val="Heading2"/>
@@ -1723,7 +1953,7 @@
           </w:tcPr>
           <w:p>
             <w:r>
-              <w:t>Volume</w:t>
+              <w:t>Perimetre</w:t>
             </w:r>
           </w:p>
         </w:tc>
@@ -1733,7 +1963,7 @@
           </w:tcPr>
           <w:p>
             <w:r>
-              <w:t>~20 000 lignes (8 villes x ~2500 jours)</w:t>
+              <w:t>96 villes de reference (prefectures)</w:t>
             </w:r>
           </w:p>
         </w:tc>
@@ -1778,28 +2008,6 @@
           <w:p>
             <w:r>
               <w:t>HDD (Heating Degree Days), CDD (Cooling Degree Days)</w:t>
-            </w:r>
-          </w:p>
-        </w:tc>
-      </w:tr>
-      <w:tr>
-        <w:tc>
-          <w:tcPr>
-            <w:tcW w:type="dxa" w:w="4320"/>
-          </w:tcPr>
-          <w:p>
-            <w:r>
-              <w:t>Base HDD/CDD</w:t>
-            </w:r>
-          </w:p>
-        </w:tc>
-        <w:tc>
-          <w:tcPr>
-            <w:tcW w:type="dxa" w:w="4320"/>
-          </w:tcPr>
-          <w:p>
-            <w:r>
-              <w:t>18 degres Celsius</w:t>
             </w:r>
           </w:p>
         </w:tc>
@@ -1916,7 +2124,7 @@
           </w:tcPr>
           <w:p>
             <w:r>
-              <w:t>Indicateur synthetique de confiance des menages</w:t>
+              <w:t>Indicateur synthetique de confiance</w:t>
             </w:r>
           </w:p>
         </w:tc>
@@ -2044,7 +2252,7 @@
           </w:tcPr>
           <w:p>
             <w:r>
-              <w:t>Situation financiere future menages</w:t>
+              <w:t>Situation financiere future</w:t>
             </w:r>
           </w:p>
         </w:tc>
@@ -2083,11 +2291,6 @@
       </w:tr>
     </w:tbl>
     <w:p/>
-    <w:p>
-      <w:r>
-        <w:t>Format : XML SDMX 2.1 (StructureSpecific). Les idbanks ont ete verifies et corriges lors de l'audit de fevrier 2026.</w:t>
-      </w:r>
-    </w:p>
     <w:p>
       <w:pPr>
         <w:pStyle w:val="Heading2"/>
@@ -2152,7 +2355,7 @@
           </w:tcPr>
           <w:p>
             <w:r>
-              <w:t>sts_inpr_m (Short-term statistics, Industrial Production)</w:t>
+              <w:t>sts_inpr_m (Industrial Production)</w:t>
             </w:r>
           </w:p>
         </w:tc>
@@ -2197,50 +2400,6 @@
           <w:p>
             <w:r>
               <w:t>France (FR)</w:t>
-            </w:r>
-          </w:p>
-        </w:tc>
-      </w:tr>
-      <w:tr>
-        <w:tc>
-          <w:tcPr>
-            <w:tcW w:type="dxa" w:w="4320"/>
-          </w:tcPr>
-          <w:p>
-            <w:r>
-              <w:t>Unite</w:t>
-            </w:r>
-          </w:p>
-        </w:tc>
-        <w:tc>
-          <w:tcPr>
-            <w:tcW w:type="dxa" w:w="4320"/>
-          </w:tcPr>
-          <w:p>
-            <w:r>
-              <w:t>I21 (indice base 2021)</w:t>
-            </w:r>
-          </w:p>
-        </w:tc>
-      </w:tr>
-      <w:tr>
-        <w:tc>
-          <w:tcPr>
-            <w:tcW w:type="dxa" w:w="4320"/>
-          </w:tcPr>
-          <w:p>
-            <w:r>
-              <w:t>Ajustement</w:t>
-            </w:r>
-          </w:p>
-        </w:tc>
-        <w:tc>
-          <w:tcPr>
-            <w:tcW w:type="dxa" w:w="4320"/>
-          </w:tcPr>
-          <w:p>
-            <w:r>
-              <w:t>SCA (CVS-CJO)</w:t>
             </w:r>
           </w:p>
         </w:tc>
@@ -2292,7 +2451,7 @@
         <w:pStyle w:val="Heading1"/>
       </w:pPr>
       <w:r>
-        <w:t>4. Pipeline de collecte (Phase 1)</w:t>
+        <w:t>4. Pipeline de collecte</w:t>
       </w:r>
     </w:p>
     <w:p>
@@ -2305,7 +2464,7 @@
     </w:p>
     <w:p>
       <w:r>
-        <w:t>Tous les collecteurs heritent de BaseCollector (classe abstraite) qui fournit :</w:t>
+        <w:t>Tous les collecteurs heritent de BaseCollector :</w:t>
       </w:r>
     </w:p>
     <w:p>
@@ -2329,15 +2488,7 @@
         <w:pStyle w:val="ListBullet"/>
       </w:pPr>
       <w:r>
-        <w:t>Cycle de vie orchestre : collect() -&gt; validate() -&gt; save()</w:t>
-      </w:r>
-    </w:p>
-    <w:p>
-      <w:pPr>
-        <w:pStyle w:val="ListBullet"/>
-      </w:pPr>
-      <w:r>
-        <w:t>Logging structure avec horodatage</w:t>
+        <w:t>Cycle de vie : collect() → validate() → save()</w:t>
       </w:r>
     </w:p>
     <w:p>
@@ -2366,32 +2517,27 @@
     </w:p>
     <w:p>
       <w:r>
-        <w:t>La methode run() orchestre le cycle complet :</w:t>
+        <w:t>1. Log de demarrage avec parametres</w:t>
       </w:r>
     </w:p>
     <w:p>
       <w:r>
-        <w:t>1. Log de demarrage avec parametres (periode, departements)</w:t>
+        <w:t>2. collect() — Recuperation des donnees brutes</w:t>
       </w:r>
     </w:p>
     <w:p>
       <w:r>
-        <w:t>2. collect() — Recuperation des donnees brutes (specifique a chaque source)</w:t>
+        <w:t>3. validate() — Verification qualite (colonnes, types)</w:t>
       </w:r>
     </w:p>
     <w:p>
       <w:r>
-        <w:t>3. validate() — Verification qualite (colonnes, types, plages de valeurs)</w:t>
+        <w:t>4. save() — Persistance CSV dans data/raw/</w:t>
       </w:r>
     </w:p>
     <w:p>
       <w:r>
-        <w:t>4. save() — Persistance CSV dans data/raw/ + copie dans data/processed/</w:t>
-      </w:r>
-    </w:p>
-    <w:p>
-      <w:r>
-        <w:t>5. Log de fin avec bilan (lignes collectees, duree, statut)</w:t>
+        <w:t>5. Log de fin avec bilan (lignes, duree, statut)</w:t>
       </w:r>
     </w:p>
     <w:p>
@@ -2403,16 +2549,11 @@
       </w:r>
     </w:p>
     <w:p>
-      <w:r>
-        <w:t>Le systeme est concu pour etre tolerant aux pannes :</w:t>
-      </w:r>
-    </w:p>
-    <w:p>
       <w:pPr>
         <w:pStyle w:val="ListBullet"/>
       </w:pPr>
       <w:r>
-        <w:t>Si une ville echoue (meteo), les autres sont quand meme collectees</w:t>
+        <w:t>Si une ville echoue (meteo), les autres sont collectees</w:t>
       </w:r>
     </w:p>
     <w:p>
@@ -2428,7 +2569,7 @@
         <w:pStyle w:val="ListBullet"/>
       </w:pPr>
       <w:r>
-        <w:t>Le retry HTTP est automatique avec backoff exponentiel</w:t>
+        <w:t>Retry HTTP automatique avec backoff exponentiel</w:t>
       </w:r>
     </w:p>
     <w:p>
@@ -2436,7 +2577,7 @@
         <w:pStyle w:val="ListBullet"/>
       </w:pPr>
       <w:r>
-        <w:t>Le statut PARTIAL est retourne si certains elements ont echoue</w:t>
+        <w:t>Statut PARTIAL si certains elements ont echoue</w:t>
       </w:r>
     </w:p>
     <w:p>
@@ -2449,7 +2590,7 @@
         <w:pStyle w:val="Heading1"/>
       </w:pPr>
       <w:r>
-        <w:t>5. Traitement des donnees (Phase 2)</w:t>
+        <w:t>5. Traitement des donnees</w:t>
       </w:r>
     </w:p>
     <w:p>
@@ -2507,46 +2648,6 @@
     </w:p>
     <w:p>
       <w:pPr>
-        <w:pStyle w:val="ListBullet"/>
-      </w:pPr>
-      <w:r>
-        <w:t>Ajout colonnes derivees : year, month, date_id</w:t>
-      </w:r>
-    </w:p>
-    <w:p>
-      <w:pPr>
-        <w:pStyle w:val="Heading3"/>
-      </w:pPr>
-      <w:r>
-        <w:t>INSEE</w:t>
-      </w:r>
-    </w:p>
-    <w:p>
-      <w:pPr>
-        <w:pStyle w:val="ListBullet"/>
-      </w:pPr>
-      <w:r>
-        <w:t>Filtrage periodes mensuelles (exclusion trimestrielles)</w:t>
-      </w:r>
-    </w:p>
-    <w:p>
-      <w:pPr>
-        <w:pStyle w:val="ListBullet"/>
-      </w:pPr>
-      <w:r>
-        <w:t>Interpolation lineaire des gaps courts (max 3 mois consecutifs)</w:t>
-      </w:r>
-    </w:p>
-    <w:p>
-      <w:pPr>
-        <w:pStyle w:val="ListBullet"/>
-      </w:pPr>
-      <w:r>
-        <w:t>Conversion date_id (YYYYMM)</w:t>
-      </w:r>
-    </w:p>
-    <w:p>
-      <w:pPr>
         <w:pStyle w:val="Heading3"/>
       </w:pPr>
       <w:r>
@@ -2574,7 +2675,7 @@
         <w:pStyle w:val="ListBullet"/>
       </w:pPr>
       <w:r>
-        <w:t>Validation dates (&gt;= 2021-07-01, &lt;= aujourd'hui)</w:t>
+        <w:t>Validation dates (&gt;= 2021-07-01)</w:t>
       </w:r>
     </w:p>
     <w:p>
@@ -2582,7 +2683,7 @@
         <w:pStyle w:val="ListBullet"/>
       </w:pPr>
       <w:r>
-        <w:t>Validation etiquettes DPE (A-G uniquement)</w:t>
+        <w:t>Validation etiquettes DPE (A-G)</w:t>
       </w:r>
     </w:p>
     <w:p>
@@ -2598,7 +2699,7 @@
         <w:pStyle w:val="ListBullet"/>
       </w:pPr>
       <w:r>
-        <w:t>Detection PAC : regex sur type_generateur_chauffage et type_generateur_froid</w:t>
+        <w:t>Detection PAC : regex sur type_generateur_chauffage et froid</w:t>
       </w:r>
     </w:p>
     <w:p>
@@ -2611,14 +2712,6 @@
     </w:p>
     <w:p>
       <w:pPr>
-        <w:pStyle w:val="ListBullet"/>
-      </w:pPr>
-      <w:r>
-        <w:t>Detection classe A-B : batiment performant</w:t>
-      </w:r>
-    </w:p>
-    <w:p>
-      <w:pPr>
         <w:pStyle w:val="Heading2"/>
       </w:pPr>
       <w:r>
@@ -2627,17 +2720,25 @@
     </w:p>
     <w:p>
       <w:r>
-        <w:t>Le DatasetMerger fusionne toutes les sources en un dataset unique au grain mois x departement :</w:t>
+        <w:t>DPE (agrege mois x dept) LEFT JOIN Meteo (agrege mois x dept) ON date_id + dept LEFT JOIN INSEE (mois) ON date_id LEFT JOIN Eurostat (mois) ON date_id</w:t>
       </w:r>
     </w:p>
     <w:p>
       <w:r>
-        <w:t>DPE (agrege mois x dept) LEFT JOIN Meteo (agrege mois x dept) ON date_id + dept LEFT JOIN INSEE (mois) ON date_id LEFT JOIN Eurostat (mois x NACE) ON date_id</w:t>
+        <w:t>Les indicateurs economiques (INSEE, Eurostat) sont nationaux — ils sont broadcast sur tous les departements lors de la jointure.</w:t>
+      </w:r>
+    </w:p>
+    <w:p>
+      <w:pPr>
+        <w:pStyle w:val="Heading2"/>
+      </w:pPr>
+      <w:r>
+        <w:t>5.3 Detection d'outliers</w:t>
       </w:r>
     </w:p>
     <w:p>
       <w:r>
-        <w:t>Les indicateurs economiques (INSEE, Eurostat) sont nationaux — ils sont broadcast sur tous les departements lors de la jointure. Le dataset final contient ~35 colonnes et ~440 lignes.</w:t>
+        <w:t>Le module outlier_detection.py fournit plusieurs methodes : IQR, Z-score, Isolation Forest, LOF. Les outliers sont reportes mais pas supprimes par defaut (approche conservative).</w:t>
       </w:r>
     </w:p>
     <w:p>
@@ -2655,7 +2756,7 @@
     </w:p>
     <w:p>
       <w:r>
-        <w:t>Le FeatureEngineer transforme le dataset de ~35 colonnes en ~90 features. Toutes les operations temporelles (lags, rolling) sont faites PAR DEPARTEMENT (groupby dept) pour eviter les fuites inter-departements.</w:t>
+        <w:t>Le FeatureEngineer transforme le dataset en ~90 features. Toutes les operations temporelles sont faites PAR DEPARTEMENT (groupby dept) pour eviter les fuites inter-departements.</w:t>
       </w:r>
     </w:p>
     <w:p>
@@ -2674,14 +2775,13 @@
         <w:tblLook w:firstColumn="1" w:firstRow="1" w:lastColumn="0" w:lastRow="0" w:noHBand="0" w:noVBand="1" w:val="04A0"/>
       </w:tblPr>
       <w:tblGrid>
-        <w:gridCol w:w="2880"/>
-        <w:gridCol w:w="2880"/>
-        <w:gridCol w:w="2880"/>
+        <w:gridCol w:w="4320"/>
+        <w:gridCol w:w="4320"/>
       </w:tblGrid>
       <w:tr>
         <w:tc>
           <w:tcPr>
-            <w:tcW w:type="dxa" w:w="2880"/>
+            <w:tcW w:type="dxa" w:w="4320"/>
           </w:tcPr>
           <w:p>
             <w:r>
@@ -2694,7 +2794,7 @@
         </w:tc>
         <w:tc>
           <w:tcPr>
-            <w:tcW w:type="dxa" w:w="2880"/>
+            <w:tcW w:type="dxa" w:w="4320"/>
           </w:tcPr>
           <w:p>
             <w:r>
@@ -2705,24 +2805,11 @@
             </w:r>
           </w:p>
         </w:tc>
-        <w:tc>
-          <w:tcPr>
-            <w:tcW w:type="dxa" w:w="2880"/>
-          </w:tcPr>
-          <w:p>
-            <w:r>
-              <w:rPr>
-                <w:b/>
-              </w:rPr>
-              <w:t>Colonnes source</w:t>
-            </w:r>
-          </w:p>
-        </w:tc>
       </w:tr>
       <w:tr>
         <w:tc>
           <w:tcPr>
-            <w:tcW w:type="dxa" w:w="2880"/>
+            <w:tcW w:type="dxa" w:w="4320"/>
           </w:tcPr>
           <w:p>
             <w:r>
@@ -2732,21 +2819,11 @@
         </w:tc>
         <w:tc>
           <w:tcPr>
-            <w:tcW w:type="dxa" w:w="2880"/>
+            <w:tcW w:type="dxa" w:w="4320"/>
           </w:tcPr>
           <w:p>
             <w:r>
               <w:t>Valeur du mois precedent</w:t>
-            </w:r>
-          </w:p>
-        </w:tc>
-        <w:tc>
-          <w:tcPr>
-            <w:tcW w:type="dxa" w:w="2880"/>
-          </w:tcPr>
-          <w:p>
-            <w:r>
-              <w:t>nb_dpe_total, nb_installations_pac, nb_installations_clim, temp_mean, hdd_sum, cdd_sum, confiance_menages</w:t>
             </w:r>
           </w:p>
         </w:tc>
@@ -2754,7 +2831,7 @@
       <w:tr>
         <w:tc>
           <w:tcPr>
-            <w:tcW w:type="dxa" w:w="2880"/>
+            <w:tcW w:type="dxa" w:w="4320"/>
           </w:tcPr>
           <w:p>
             <w:r>
@@ -2764,21 +2841,11 @@
         </w:tc>
         <w:tc>
           <w:tcPr>
-            <w:tcW w:type="dxa" w:w="2880"/>
+            <w:tcW w:type="dxa" w:w="4320"/>
           </w:tcPr>
           <w:p>
             <w:r>
               <w:t>Valeur de 3 mois avant</w:t>
-            </w:r>
-          </w:p>
-        </w:tc>
-        <w:tc>
-          <w:tcPr>
-            <w:tcW w:type="dxa" w:w="2880"/>
-          </w:tcPr>
-          <w:p>
-            <w:r>
-              <w:t>Memes colonnes</w:t>
             </w:r>
           </w:p>
         </w:tc>
@@ -2786,7 +2853,7 @@
       <w:tr>
         <w:tc>
           <w:tcPr>
-            <w:tcW w:type="dxa" w:w="2880"/>
+            <w:tcW w:type="dxa" w:w="4320"/>
           </w:tcPr>
           <w:p>
             <w:r>
@@ -2796,32 +2863,17 @@
         </w:tc>
         <w:tc>
           <w:tcPr>
-            <w:tcW w:type="dxa" w:w="2880"/>
+            <w:tcW w:type="dxa" w:w="4320"/>
           </w:tcPr>
           <w:p>
             <w:r>
               <w:t>Valeur de 6 mois avant</w:t>
-            </w:r>
-          </w:p>
-        </w:tc>
-        <w:tc>
-          <w:tcPr>
-            <w:tcW w:type="dxa" w:w="2880"/>
-          </w:tcPr>
-          <w:p>
-            <w:r>
-              <w:t>Memes colonnes</w:t>
             </w:r>
           </w:p>
         </w:tc>
       </w:tr>
     </w:tbl>
     <w:p/>
-    <w:p>
-      <w:r>
-        <w:t>Les lags creent des NaN en debut de serie. Ces NaN sont geres par imputation median lors de l'entrainement.</w:t>
-      </w:r>
-    </w:p>
     <w:p>
       <w:pPr>
         <w:pStyle w:val="Heading2"/>
@@ -2876,7 +2928,7 @@
           </w:tcPr>
           <w:p>
             <w:r>
-              <w:t>*_rmean_3m</w:t>
+              <w:t>*_rmean_3m / *_rmean_6m</w:t>
             </w:r>
           </w:p>
         </w:tc>
@@ -2886,7 +2938,7 @@
           </w:tcPr>
           <w:p>
             <w:r>
-              <w:t>Moyenne glissante sur 3 mois (min_periods=1)</w:t>
+              <w:t>Moyenne glissante sur 3/6 mois</w:t>
             </w:r>
           </w:p>
         </w:tc>
@@ -2898,7 +2950,7 @@
           </w:tcPr>
           <w:p>
             <w:r>
-              <w:t>*_rmean_6m</w:t>
+              <w:t>*_rstd_3m / *_rstd_6m</w:t>
             </w:r>
           </w:p>
         </w:tc>
@@ -2908,51 +2960,7 @@
           </w:tcPr>
           <w:p>
             <w:r>
-              <w:t>Moyenne glissante sur 6 mois</w:t>
-            </w:r>
-          </w:p>
-        </w:tc>
-      </w:tr>
-      <w:tr>
-        <w:tc>
-          <w:tcPr>
-            <w:tcW w:type="dxa" w:w="4320"/>
-          </w:tcPr>
-          <w:p>
-            <w:r>
-              <w:t>*_rstd_3m</w:t>
-            </w:r>
-          </w:p>
-        </w:tc>
-        <w:tc>
-          <w:tcPr>
-            <w:tcW w:type="dxa" w:w="4320"/>
-          </w:tcPr>
-          <w:p>
-            <w:r>
-              <w:t>Ecart-type glissant sur 3 mois (min_periods=2)</w:t>
-            </w:r>
-          </w:p>
-        </w:tc>
-      </w:tr>
-      <w:tr>
-        <w:tc>
-          <w:tcPr>
-            <w:tcW w:type="dxa" w:w="4320"/>
-          </w:tcPr>
-          <w:p>
-            <w:r>
-              <w:t>*_rstd_6m</w:t>
-            </w:r>
-          </w:p>
-        </w:tc>
-        <w:tc>
-          <w:tcPr>
-            <w:tcW w:type="dxa" w:w="4320"/>
-          </w:tcPr>
-          <w:p>
-            <w:r>
-              <w:t>Ecart-type glissant sur 6 mois</w:t>
+              <w:t>Ecart-type glissant sur 3/6 mois</w:t>
             </w:r>
           </w:p>
         </w:tc>
@@ -3068,14 +3076,13 @@
         <w:tblLook w:firstColumn="1" w:firstRow="1" w:lastColumn="0" w:lastRow="0" w:noHBand="0" w:noVBand="1" w:val="04A0"/>
       </w:tblPr>
       <w:tblGrid>
-        <w:gridCol w:w="2880"/>
-        <w:gridCol w:w="2880"/>
-        <w:gridCol w:w="2880"/>
+        <w:gridCol w:w="4320"/>
+        <w:gridCol w:w="4320"/>
       </w:tblGrid>
       <w:tr>
         <w:tc>
           <w:tcPr>
-            <w:tcW w:type="dxa" w:w="2880"/>
+            <w:tcW w:type="dxa" w:w="4320"/>
           </w:tcPr>
           <w:p>
             <w:r>
@@ -3088,20 +3095,7 @@
         </w:tc>
         <w:tc>
           <w:tcPr>
-            <w:tcW w:type="dxa" w:w="2880"/>
-          </w:tcPr>
-          <w:p>
-            <w:r>
-              <w:rPr>
-                <w:b/>
-              </w:rPr>
-              <w:t>Formule</w:t>
-            </w:r>
-          </w:p>
-        </w:tc>
-        <w:tc>
-          <w:tcPr>
-            <w:tcW w:type="dxa" w:w="2880"/>
+            <w:tcW w:type="dxa" w:w="4320"/>
           </w:tcPr>
           <w:p>
             <w:r>
@@ -3116,7 +3110,7 @@
       <w:tr>
         <w:tc>
           <w:tcPr>
-            <w:tcW w:type="dxa" w:w="2880"/>
+            <w:tcW w:type="dxa" w:w="4320"/>
           </w:tcPr>
           <w:p>
             <w:r>
@@ -3126,17 +3120,7 @@
         </w:tc>
         <w:tc>
           <w:tcPr>
-            <w:tcW w:type="dxa" w:w="2880"/>
-          </w:tcPr>
-          <w:p>
-            <w:r>
-              <w:t>HDD_norm x confiance/100</w:t>
-            </w:r>
-          </w:p>
-        </w:tc>
-        <w:tc>
-          <w:tcPr>
-            <w:tcW w:type="dxa" w:w="2880"/>
+            <w:tcW w:type="dxa" w:w="4320"/>
           </w:tcPr>
           <w:p>
             <w:r>
@@ -3148,7 +3132,7 @@
       <w:tr>
         <w:tc>
           <w:tcPr>
-            <w:tcW w:type="dxa" w:w="2880"/>
+            <w:tcW w:type="dxa" w:w="4320"/>
           </w:tcPr>
           <w:p>
             <w:r>
@@ -3158,17 +3142,7 @@
         </w:tc>
         <w:tc>
           <w:tcPr>
-            <w:tcW w:type="dxa" w:w="2880"/>
-          </w:tcPr>
-          <w:p>
-            <w:r>
-              <w:t>CDD_norm x IPI_C28/100</w:t>
-            </w:r>
-          </w:p>
-        </w:tc>
-        <w:tc>
-          <w:tcPr>
-            <w:tcW w:type="dxa" w:w="2880"/>
+            <w:tcW w:type="dxa" w:w="4320"/>
           </w:tcPr>
           <w:p>
             <w:r>
@@ -3180,7 +3154,7 @@
       <w:tr>
         <w:tc>
           <w:tcPr>
-            <w:tcW w:type="dxa" w:w="2880"/>
+            <w:tcW w:type="dxa" w:w="4320"/>
           </w:tcPr>
           <w:p>
             <w:r>
@@ -3190,17 +3164,7 @@
         </w:tc>
         <w:tc>
           <w:tcPr>
-            <w:tcW w:type="dxa" w:w="2880"/>
-          </w:tcPr>
-          <w:p>
-            <w:r>
-              <w:t>confiance/100 x climat_bat/100</w:t>
-            </w:r>
-          </w:p>
-        </w:tc>
-        <w:tc>
-          <w:tcPr>
-            <w:tcW w:type="dxa" w:w="2880"/>
+            <w:tcW w:type="dxa" w:w="4320"/>
           </w:tcPr>
           <w:p>
             <w:r>
@@ -3212,7 +3176,7 @@
       <w:tr>
         <w:tc>
           <w:tcPr>
-            <w:tcW w:type="dxa" w:w="2880"/>
+            <w:tcW w:type="dxa" w:w="4320"/>
           </w:tcPr>
           <w:p>
             <w:r>
@@ -3222,114 +3186,11 @@
         </w:tc>
         <w:tc>
           <w:tcPr>
-            <w:tcW w:type="dxa" w:w="2880"/>
-          </w:tcPr>
-          <w:p>
-            <w:r>
-              <w:t>nb_jours_canicule + nb_jours_gel</w:t>
-            </w:r>
-          </w:p>
-        </w:tc>
-        <w:tc>
-          <w:tcPr>
-            <w:tcW w:type="dxa" w:w="2880"/>
+            <w:tcW w:type="dxa" w:w="4320"/>
           </w:tcPr>
           <w:p>
             <w:r>
               <w:t>Meteo extreme = declencheur d'achat</w:t>
-            </w:r>
-          </w:p>
-        </w:tc>
-      </w:tr>
-    </w:tbl>
-    <w:p/>
-    <w:p>
-      <w:pPr>
-        <w:pStyle w:val="Heading2"/>
-      </w:pPr>
-      <w:r>
-        <w:t>6.5 Features de tendance</w:t>
-      </w:r>
-    </w:p>
-    <w:tbl>
-      <w:tblPr>
-        <w:tblStyle w:val="LightGrid-Accent1"/>
-        <w:tblW w:type="auto" w:w="0"/>
-        <w:jc w:val="center"/>
-        <w:tblLook w:firstColumn="1" w:firstRow="1" w:lastColumn="0" w:lastRow="0" w:noHBand="0" w:noVBand="1" w:val="04A0"/>
-      </w:tblPr>
-      <w:tblGrid>
-        <w:gridCol w:w="4320"/>
-        <w:gridCol w:w="4320"/>
-      </w:tblGrid>
-      <w:tr>
-        <w:tc>
-          <w:tcPr>
-            <w:tcW w:type="dxa" w:w="4320"/>
-          </w:tcPr>
-          <w:p>
-            <w:r>
-              <w:rPr>
-                <w:b/>
-              </w:rPr>
-              <w:t>Feature</w:t>
-            </w:r>
-          </w:p>
-        </w:tc>
-        <w:tc>
-          <w:tcPr>
-            <w:tcW w:type="dxa" w:w="4320"/>
-          </w:tcPr>
-          <w:p>
-            <w:r>
-              <w:rPr>
-                <w:b/>
-              </w:rPr>
-              <w:t>Description</w:t>
-            </w:r>
-          </w:p>
-        </w:tc>
-      </w:tr>
-      <w:tr>
-        <w:tc>
-          <w:tcPr>
-            <w:tcW w:type="dxa" w:w="4320"/>
-          </w:tcPr>
-          <w:p>
-            <w:r>
-              <w:t>year_trend</w:t>
-            </w:r>
-          </w:p>
-        </w:tc>
-        <w:tc>
-          <w:tcPr>
-            <w:tcW w:type="dxa" w:w="4320"/>
-          </w:tcPr>
-          <w:p>
-            <w:r>
-              <w:t>Annee normalisee (2021=0, 2022=1, ...)</w:t>
-            </w:r>
-          </w:p>
-        </w:tc>
-      </w:tr>
-      <w:tr>
-        <w:tc>
-          <w:tcPr>
-            <w:tcW w:type="dxa" w:w="4320"/>
-          </w:tcPr>
-          <w:p>
-            <w:r>
-              <w:t>delta_temp_vs_mean</w:t>
-            </w:r>
-          </w:p>
-        </w:tc>
-        <w:tc>
-          <w:tcPr>
-            <w:tcW w:type="dxa" w:w="4320"/>
-          </w:tcPr>
-          <w:p>
-            <w:r>
-              <w:t>Ecart de temperature vs moyenne historique dept x mois</w:t>
             </w:r>
           </w:p>
         </w:tc>
@@ -3351,31 +3212,7 @@
     </w:p>
     <w:p>
       <w:r>
-        <w:t>Le projet utilise un schema en etoile (Star Schema) avec SQLAlchemy comme couche d'abstraction. Trois moteurs sont supportes :</w:t>
-      </w:r>
-    </w:p>
-    <w:p>
-      <w:pPr>
-        <w:pStyle w:val="ListBullet"/>
-      </w:pPr>
-      <w:r>
-        <w:t>SQLite (defaut) — aucune installation, fichier local</w:t>
-      </w:r>
-    </w:p>
-    <w:p>
-      <w:pPr>
-        <w:pStyle w:val="ListBullet"/>
-      </w:pPr>
-      <w:r>
-        <w:t>SQL Server — via pyodbc, pour environnement entreprise</w:t>
-      </w:r>
-    </w:p>
-    <w:p>
-      <w:pPr>
-        <w:pStyle w:val="ListBullet"/>
-      </w:pPr>
-      <w:r>
-        <w:t>PostgreSQL — pour deploiement cloud/production</w:t>
+        <w:t>Schema en etoile (Star Schema) avec SQLAlchemy. Trois moteurs supportes : SQLite (defaut), PostgreSQL, SQL Server.</w:t>
       </w:r>
     </w:p>
     <w:p>
@@ -3394,15 +3231,14 @@
         <w:tblLook w:firstColumn="1" w:firstRow="1" w:lastColumn="0" w:lastRow="0" w:noHBand="0" w:noVBand="1" w:val="04A0"/>
       </w:tblPr>
       <w:tblGrid>
-        <w:gridCol w:w="2160"/>
-        <w:gridCol w:w="2160"/>
-        <w:gridCol w:w="2160"/>
-        <w:gridCol w:w="2160"/>
+        <w:gridCol w:w="2880"/>
+        <w:gridCol w:w="2880"/>
+        <w:gridCol w:w="2880"/>
       </w:tblGrid>
       <w:tr>
         <w:tc>
           <w:tcPr>
-            <w:tcW w:type="dxa" w:w="2160"/>
+            <w:tcW w:type="dxa" w:w="2880"/>
           </w:tcPr>
           <w:p>
             <w:r>
@@ -3415,7 +3251,7 @@
         </w:tc>
         <w:tc>
           <w:tcPr>
-            <w:tcW w:type="dxa" w:w="2160"/>
+            <w:tcW w:type="dxa" w:w="2880"/>
           </w:tcPr>
           <w:p>
             <w:r>
@@ -3428,20 +3264,7 @@
         </w:tc>
         <w:tc>
           <w:tcPr>
-            <w:tcW w:type="dxa" w:w="2160"/>
-          </w:tcPr>
-          <w:p>
-            <w:r>
-              <w:rPr>
-                <w:b/>
-              </w:rPr>
-              <w:t>Lignes</w:t>
-            </w:r>
-          </w:p>
-        </w:tc>
-        <w:tc>
-          <w:tcPr>
-            <w:tcW w:type="dxa" w:w="2160"/>
+            <w:tcW w:type="dxa" w:w="2880"/>
           </w:tcPr>
           <w:p>
             <w:r>
@@ -3456,7 +3279,7 @@
       <w:tr>
         <w:tc>
           <w:tcPr>
-            <w:tcW w:type="dxa" w:w="2160"/>
+            <w:tcW w:type="dxa" w:w="2880"/>
           </w:tcPr>
           <w:p>
             <w:r>
@@ -3466,7 +3289,7 @@
         </w:tc>
         <w:tc>
           <w:tcPr>
-            <w:tcW w:type="dxa" w:w="2160"/>
+            <w:tcW w:type="dxa" w:w="2880"/>
           </w:tcPr>
           <w:p>
             <w:r>
@@ -3476,17 +3299,7 @@
         </w:tc>
         <w:tc>
           <w:tcPr>
-            <w:tcW w:type="dxa" w:w="2160"/>
-          </w:tcPr>
-          <w:p>
-            <w:r>
-              <w:t>84</w:t>
-            </w:r>
-          </w:p>
-        </w:tc>
-        <w:tc>
-          <w:tcPr>
-            <w:tcW w:type="dxa" w:w="2160"/>
+            <w:tcW w:type="dxa" w:w="2880"/>
           </w:tcPr>
           <w:p>
             <w:r>
@@ -3498,7 +3311,7 @@
       <w:tr>
         <w:tc>
           <w:tcPr>
-            <w:tcW w:type="dxa" w:w="2160"/>
+            <w:tcW w:type="dxa" w:w="2880"/>
           </w:tcPr>
           <w:p>
             <w:r>
@@ -3508,7 +3321,7 @@
         </w:tc>
         <w:tc>
           <w:tcPr>
-            <w:tcW w:type="dxa" w:w="2160"/>
+            <w:tcW w:type="dxa" w:w="2880"/>
           </w:tcPr>
           <w:p>
             <w:r>
@@ -3518,21 +3331,11 @@
         </w:tc>
         <w:tc>
           <w:tcPr>
-            <w:tcW w:type="dxa" w:w="2160"/>
-          </w:tcPr>
-          <w:p>
-            <w:r>
-              <w:t>8</w:t>
-            </w:r>
-          </w:p>
-        </w:tc>
-        <w:tc>
-          <w:tcPr>
-            <w:tcW w:type="dxa" w:w="2160"/>
-          </w:tcPr>
-          <w:p>
-            <w:r>
-              <w:t>8 departements AURA avec ville de reference</w:t>
+            <w:tcW w:type="dxa" w:w="2880"/>
+          </w:tcPr>
+          <w:p>
+            <w:r>
+              <w:t>96 departements avec ville de reference</w:t>
             </w:r>
           </w:p>
         </w:tc>
@@ -3540,7 +3343,7 @@
       <w:tr>
         <w:tc>
           <w:tcPr>
-            <w:tcW w:type="dxa" w:w="2160"/>
+            <w:tcW w:type="dxa" w:w="2880"/>
           </w:tcPr>
           <w:p>
             <w:r>
@@ -3550,7 +3353,7 @@
         </w:tc>
         <w:tc>
           <w:tcPr>
-            <w:tcW w:type="dxa" w:w="2160"/>
+            <w:tcW w:type="dxa" w:w="2880"/>
           </w:tcPr>
           <w:p>
             <w:r>
@@ -3560,17 +3363,7 @@
         </w:tc>
         <w:tc>
           <w:tcPr>
-            <w:tcW w:type="dxa" w:w="2160"/>
-          </w:tcPr>
-          <w:p>
-            <w:r>
-              <w:t>10</w:t>
-            </w:r>
-          </w:p>
-        </w:tc>
-        <w:tc>
-          <w:tcPr>
-            <w:tcW w:type="dxa" w:w="2160"/>
+            <w:tcW w:type="dxa" w:w="2880"/>
           </w:tcPr>
           <w:p>
             <w:r>
@@ -3733,7 +3526,7 @@
           </w:tcPr>
           <w:p>
             <w:r>
-              <w:t>~1.4M diagnostics individuels</w:t>
+              <w:t>Diagnostics individuels</w:t>
             </w:r>
           </w:p>
         </w:tc>
@@ -3750,7 +3543,7 @@
         <w:pStyle w:val="Heading1"/>
       </w:pPr>
       <w:r>
-        <w:t>8. Modelisation ML (Phase 4)</w:t>
+        <w:t>8. Modelisation ML</w:t>
       </w:r>
     </w:p>
     <w:p>
@@ -3774,15 +3567,14 @@
         <w:tblLook w:firstColumn="1" w:firstRow="1" w:lastColumn="0" w:lastRow="0" w:noHBand="0" w:noVBand="1" w:val="04A0"/>
       </w:tblPr>
       <w:tblGrid>
-        <w:gridCol w:w="2160"/>
-        <w:gridCol w:w="2160"/>
-        <w:gridCol w:w="2160"/>
-        <w:gridCol w:w="2160"/>
+        <w:gridCol w:w="2880"/>
+        <w:gridCol w:w="2880"/>
+        <w:gridCol w:w="2880"/>
       </w:tblGrid>
       <w:tr>
         <w:tc>
           <w:tcPr>
-            <w:tcW w:type="dxa" w:w="2160"/>
+            <w:tcW w:type="dxa" w:w="2880"/>
           </w:tcPr>
           <w:p>
             <w:r>
@@ -3795,7 +3587,7 @@
         </w:tc>
         <w:tc>
           <w:tcPr>
-            <w:tcW w:type="dxa" w:w="2160"/>
+            <w:tcW w:type="dxa" w:w="2880"/>
           </w:tcPr>
           <w:p>
             <w:r>
@@ -3808,7 +3600,7 @@
         </w:tc>
         <w:tc>
           <w:tcPr>
-            <w:tcW w:type="dxa" w:w="2160"/>
+            <w:tcW w:type="dxa" w:w="2880"/>
           </w:tcPr>
           <w:p>
             <w:r>
@@ -3819,24 +3611,11 @@
             </w:r>
           </w:p>
         </w:tc>
-        <w:tc>
-          <w:tcPr>
-            <w:tcW w:type="dxa" w:w="2160"/>
-          </w:tcPr>
-          <w:p>
-            <w:r>
-              <w:rPr>
-                <w:b/>
-              </w:rPr>
-              <w:t>Lignes (8 depts)</w:t>
-            </w:r>
-          </w:p>
-        </w:tc>
       </w:tr>
       <w:tr>
         <w:tc>
           <w:tcPr>
-            <w:tcW w:type="dxa" w:w="2160"/>
+            <w:tcW w:type="dxa" w:w="2880"/>
           </w:tcPr>
           <w:p>
             <w:r>
@@ -3846,7 +3625,7 @@
         </w:tc>
         <w:tc>
           <w:tcPr>
-            <w:tcW w:type="dxa" w:w="2160"/>
+            <w:tcW w:type="dxa" w:w="2880"/>
           </w:tcPr>
           <w:p>
             <w:r>
@@ -3856,21 +3635,11 @@
         </w:tc>
         <w:tc>
           <w:tcPr>
-            <w:tcW w:type="dxa" w:w="2160"/>
+            <w:tcW w:type="dxa" w:w="2880"/>
           </w:tcPr>
           <w:p>
             <w:r>
               <w:t>36 mois</w:t>
-            </w:r>
-          </w:p>
-        </w:tc>
-        <w:tc>
-          <w:tcPr>
-            <w:tcW w:type="dxa" w:w="2160"/>
-          </w:tcPr>
-          <w:p>
-            <w:r>
-              <w:t>~288</w:t>
             </w:r>
           </w:p>
         </w:tc>
@@ -3878,7 +3647,7 @@
       <w:tr>
         <w:tc>
           <w:tcPr>
-            <w:tcW w:type="dxa" w:w="2160"/>
+            <w:tcW w:type="dxa" w:w="2880"/>
           </w:tcPr>
           <w:p>
             <w:r>
@@ -3888,7 +3657,7 @@
         </w:tc>
         <w:tc>
           <w:tcPr>
-            <w:tcW w:type="dxa" w:w="2160"/>
+            <w:tcW w:type="dxa" w:w="2880"/>
           </w:tcPr>
           <w:p>
             <w:r>
@@ -3898,21 +3667,11 @@
         </w:tc>
         <w:tc>
           <w:tcPr>
-            <w:tcW w:type="dxa" w:w="2160"/>
+            <w:tcW w:type="dxa" w:w="2880"/>
           </w:tcPr>
           <w:p>
             <w:r>
               <w:t>6 mois</w:t>
-            </w:r>
-          </w:p>
-        </w:tc>
-        <w:tc>
-          <w:tcPr>
-            <w:tcW w:type="dxa" w:w="2160"/>
-          </w:tcPr>
-          <w:p>
-            <w:r>
-              <w:t>~48</w:t>
             </w:r>
           </w:p>
         </w:tc>
@@ -3920,7 +3679,7 @@
       <w:tr>
         <w:tc>
           <w:tcPr>
-            <w:tcW w:type="dxa" w:w="2160"/>
+            <w:tcW w:type="dxa" w:w="2880"/>
           </w:tcPr>
           <w:p>
             <w:r>
@@ -3930,7 +3689,7 @@
         </w:tc>
         <w:tc>
           <w:tcPr>
-            <w:tcW w:type="dxa" w:w="2160"/>
+            <w:tcW w:type="dxa" w:w="2880"/>
           </w:tcPr>
           <w:p>
             <w:r>
@@ -3940,21 +3699,11 @@
         </w:tc>
         <w:tc>
           <w:tcPr>
-            <w:tcW w:type="dxa" w:w="2160"/>
+            <w:tcW w:type="dxa" w:w="2880"/>
           </w:tcPr>
           <w:p>
             <w:r>
               <w:t>12+ mois</w:t>
-            </w:r>
-          </w:p>
-        </w:tc>
-        <w:tc>
-          <w:tcPr>
-            <w:tcW w:type="dxa" w:w="2160"/>
-          </w:tcPr>
-          <w:p>
-            <w:r>
-              <w:t>~96</w:t>
             </w:r>
           </w:p>
         </w:tc>
@@ -3976,22 +3725,17 @@
     </w:p>
     <w:p>
       <w:r>
-        <w:t>2. Suppression des identifiants (date_id, dept, city_ref, etc.)</w:t>
+        <w:t>2. Suppression des identifiants (date_id, dept, city_ref)</w:t>
       </w:r>
     </w:p>
     <w:p>
       <w:r>
-        <w:t>3. Suppression des lignes avec cible NaN</w:t>
+        <w:t>3. Imputation median des NaN (SimpleImputer)</w:t>
       </w:r>
     </w:p>
     <w:p>
       <w:r>
-        <w:t>4. Imputation median des NaN dans les features (SimpleImputer)</w:t>
-      </w:r>
-    </w:p>
-    <w:p>
-      <w:r>
-        <w:t>5. Standardisation (StandardScaler) pour Ridge et LSTM</w:t>
+        <w:t>4. Standardisation (StandardScaler) pour Ridge et LSTM</w:t>
       </w:r>
     </w:p>
     <w:p>
@@ -4007,12 +3751,12 @@
         <w:pStyle w:val="Heading3"/>
       </w:pPr>
       <w:r>
-        <w:t>Ridge Regression (Tier 1 — robuste)</w:t>
+        <w:t>Ridge Regression (robuste)</w:t>
       </w:r>
     </w:p>
     <w:p>
       <w:r>
-        <w:t>Regression lineaire regularisee L2. Alpha selectionne par cross-validation temporelle (TimeSeriesSplit, 3 folds). Tres stable sur petit dataset. Predictions negatives clippees a 0 (comptages).</w:t>
+        <w:t>Regression lineaire regularisee L2. Alpha selectionne par cross-validation temporelle (TimeSeriesSplit, 3 folds). Predictions negatives clippees a 0.</w:t>
       </w:r>
     </w:p>
     <w:p>
@@ -4020,12 +3764,12 @@
         <w:pStyle w:val="Heading3"/>
       </w:pPr>
       <w:r>
-        <w:t>Ridge Exogenes (sans lags cible)</w:t>
+        <w:t>LightGBM (gradient boosting)</w:t>
       </w:r>
     </w:p>
     <w:p>
       <w:r>
-        <w:t>Variante de Ridge qui exclut les features auto-regressives de la variable cible (lags, rolling, diff, pct_change de nb_installations_pac). Permet d'evaluer la vraie contribution predictive des features exogenes (meteo, economie) sans l'auto-correlation qui domine le R2 standard.</w:t>
+        <w:t>Gradient boosting regularise pour petit dataset : max_depth=4, num_leaves=15, min_child_samples=20. Early stopping sur la validation (20 rounds).</w:t>
       </w:r>
     </w:p>
     <w:p>
@@ -4033,25 +3777,12 @@
         <w:pStyle w:val="Heading3"/>
       </w:pPr>
       <w:r>
-        <w:t>LightGBM (Tier 2 — gradient boosting)</w:t>
+        <w:t>Prophet (series temporelles)</w:t>
       </w:r>
     </w:p>
     <w:p>
       <w:r>
-        <w:t>Gradient boosting regularise pour petit dataset : max_depth=4, num_leaves=15, min_child_samples=20, reg_alpha=0.1, reg_lambda=0.1, subsample=0.8. Early stopping sur la validation (20 rounds).</w:t>
-      </w:r>
-    </w:p>
-    <w:p>
-      <w:pPr>
-        <w:pStyle w:val="Heading3"/>
-      </w:pPr>
-      <w:r>
-        <w:t>Prophet (Tier 1 — series temporelles)</w:t>
-      </w:r>
-    </w:p>
-    <w:p>
-      <w:r>
-        <w:t>Modele additif de Meta/Facebook entraine par departement. Capture tendance + saisonnalite annuelle. Regresseurs externes : temp_mean, hdd_sum, cdd_sum, confiance_menages, ipi_hvac_c28.</w:t>
+        <w:t>Modele additif de Meta entraine par departement. Regresseurs externes : temp_mean, hdd_sum, cdd_sum, confiance_menages.</w:t>
       </w:r>
     </w:p>
     <w:p>
@@ -4064,9 +3795,146 @@
     </w:p>
     <w:p>
       <w:r>
-        <w:t>Reseau de neurones recurrent (PyTorch). Exploratoire uniquement — le volume de donnees (~288 lignes train) est trop faible pour un DL robuste.</w:t>
+        <w:t>Reseau de neurones recurrent (PyTorch). Exploratoire uniquement — le volume de donnees est trop faible pour un DL robuste.</w:t>
       </w:r>
     </w:p>
+    <w:p>
+      <w:pPr>
+        <w:pStyle w:val="Heading2"/>
+      </w:pPr>
+      <w:r>
+        <w:t>8.4 Evaluation</w:t>
+      </w:r>
+    </w:p>
+    <w:tbl>
+      <w:tblPr>
+        <w:tblStyle w:val="LightGrid-Accent1"/>
+        <w:tblW w:type="auto" w:w="0"/>
+        <w:jc w:val="center"/>
+        <w:tblLook w:firstColumn="1" w:firstRow="1" w:lastColumn="0" w:lastRow="0" w:noHBand="0" w:noVBand="1" w:val="04A0"/>
+      </w:tblPr>
+      <w:tblGrid>
+        <w:gridCol w:w="4320"/>
+        <w:gridCol w:w="4320"/>
+      </w:tblGrid>
+      <w:tr>
+        <w:tc>
+          <w:tcPr>
+            <w:tcW w:type="dxa" w:w="4320"/>
+          </w:tcPr>
+          <w:p>
+            <w:r>
+              <w:rPr>
+                <w:b/>
+              </w:rPr>
+              <w:t>Metrique</w:t>
+            </w:r>
+          </w:p>
+        </w:tc>
+        <w:tc>
+          <w:tcPr>
+            <w:tcW w:type="dxa" w:w="4320"/>
+          </w:tcPr>
+          <w:p>
+            <w:r>
+              <w:rPr>
+                <w:b/>
+              </w:rPr>
+              <w:t>Interpretation</w:t>
+            </w:r>
+          </w:p>
+        </w:tc>
+      </w:tr>
+      <w:tr>
+        <w:tc>
+          <w:tcPr>
+            <w:tcW w:type="dxa" w:w="4320"/>
+          </w:tcPr>
+          <w:p>
+            <w:r>
+              <w:t>RMSE</w:t>
+            </w:r>
+          </w:p>
+        </w:tc>
+        <w:tc>
+          <w:tcPr>
+            <w:tcW w:type="dxa" w:w="4320"/>
+          </w:tcPr>
+          <w:p>
+            <w:r>
+              <w:t>Erreur moyenne en unites de la cible</w:t>
+            </w:r>
+          </w:p>
+        </w:tc>
+      </w:tr>
+      <w:tr>
+        <w:tc>
+          <w:tcPr>
+            <w:tcW w:type="dxa" w:w="4320"/>
+          </w:tcPr>
+          <w:p>
+            <w:r>
+              <w:t>MAE</w:t>
+            </w:r>
+          </w:p>
+        </w:tc>
+        <w:tc>
+          <w:tcPr>
+            <w:tcW w:type="dxa" w:w="4320"/>
+          </w:tcPr>
+          <w:p>
+            <w:r>
+              <w:t>Erreur absolue moyenne</w:t>
+            </w:r>
+          </w:p>
+        </w:tc>
+      </w:tr>
+      <w:tr>
+        <w:tc>
+          <w:tcPr>
+            <w:tcW w:type="dxa" w:w="4320"/>
+          </w:tcPr>
+          <w:p>
+            <w:r>
+              <w:t>MAPE</w:t>
+            </w:r>
+          </w:p>
+        </w:tc>
+        <w:tc>
+          <w:tcPr>
+            <w:tcW w:type="dxa" w:w="4320"/>
+          </w:tcPr>
+          <w:p>
+            <w:r>
+              <w:t>Erreur relative en pourcentage</w:t>
+            </w:r>
+          </w:p>
+        </w:tc>
+      </w:tr>
+      <w:tr>
+        <w:tc>
+          <w:tcPr>
+            <w:tcW w:type="dxa" w:w="4320"/>
+          </w:tcPr>
+          <w:p>
+            <w:r>
+              <w:t>R2</w:t>
+            </w:r>
+          </w:p>
+        </w:tc>
+        <w:tc>
+          <w:tcPr>
+            <w:tcW w:type="dxa" w:w="4320"/>
+          </w:tcPr>
+          <w:p>
+            <w:r>
+              <w:t>Part de variance expliquee (1 = parfait)</w:t>
+            </w:r>
+          </w:p>
+        </w:tc>
+      </w:tr>
+    </w:tbl>
+    <w:p/>
     <w:p>
       <w:r>
         <w:br w:type="page"/>
@@ -4090,7 +3958,59 @@
     </w:p>
     <w:p>
       <w:r>
-        <w:t>Le modele Ridge atteint un R2 de 0.998 sur le jeu de test, ce qui est exceptionnellement eleve. L'analyse des coefficients revele que les features dominantes sont les lags de la variable cible :</w:t>
+        <w:t>Le modele Ridge atteint un R2 de 0.998 sur le jeu de test. L'analyse des coefficients revele que les features dominantes sont les lags de la variable cible (auto-regression).</w:t>
+      </w:r>
+    </w:p>
+    <w:p>
+      <w:pPr>
+        <w:pStyle w:val="Heading2"/>
+      </w:pPr>
+      <w:r>
+        <w:t>9.2 Explication</w:t>
+      </w:r>
+    </w:p>
+    <w:p>
+      <w:r>
+        <w:t>Ce n'est pas une fuite de donnees (les lags utilisent des valeurs du passe), mais le modele fait essentiellement de l'auto-regression. Il predit le mois M a partir du mois M-1.</w:t>
+      </w:r>
+    </w:p>
+    <w:p>
+      <w:pPr>
+        <w:pStyle w:val="Heading2"/>
+      </w:pPr>
+      <w:r>
+        <w:t>9.3 Solution</w:t>
+      </w:r>
+    </w:p>
+    <w:p>
+      <w:r>
+        <w:t>Le ModelTrainer dispose d'un parametre exclude_target_lags=True qui exclut toutes les features derivees de la variable cible. Un modele 'ridge_exogenes' est entraine automatiquement pour comparer.</w:t>
+      </w:r>
+    </w:p>
+    <w:p>
+      <w:r>
+        <w:br w:type="page"/>
+      </w:r>
+    </w:p>
+    <w:p>
+      <w:pPr>
+        <w:pStyle w:val="Heading1"/>
+      </w:pPr>
+      <w:r>
+        <w:t>10. API REST (FastAPI)</w:t>
+      </w:r>
+    </w:p>
+    <w:p>
+      <w:r>
+        <w:t>L'API expose les modeles ML via 6 endpoints REST. Elle est construite avec FastAPI et Pydantic v2.</w:t>
+      </w:r>
+    </w:p>
+    <w:p>
+      <w:pPr>
+        <w:pStyle w:val="Heading2"/>
+      </w:pPr>
+      <w:r>
+        <w:t>10.1 Architecture</w:t>
       </w:r>
     </w:p>
     <w:tbl>
@@ -4114,7 +4034,7 @@
               <w:rPr>
                 <w:b/>
               </w:rPr>
-              <w:t>Feature</w:t>
+              <w:t>Fichier</w:t>
             </w:r>
           </w:p>
         </w:tc>
@@ -4127,7 +4047,7 @@
               <w:rPr>
                 <w:b/>
               </w:rPr>
-              <w:t>Importance (coeff. absolu)</w:t>
+              <w:t>Responsabilite</w:t>
             </w:r>
           </w:p>
         </w:tc>
@@ -4139,7 +4059,7 @@
           </w:tcPr>
           <w:p>
             <w:r>
-              <w:t>nb_installations_pac_lag_1m</w:t>
+              <w:t>api/main.py</w:t>
             </w:r>
           </w:p>
         </w:tc>
@@ -4149,7 +4069,7 @@
           </w:tcPr>
           <w:p>
             <w:r>
-              <w:t>Tres elevee</w:t>
+              <w:t>Endpoints, CORS middleware, lifespan (chargement modeles)</w:t>
             </w:r>
           </w:p>
         </w:tc>
@@ -4161,7 +4081,7 @@
           </w:tcPr>
           <w:p>
             <w:r>
-              <w:t>nb_installations_pac_rmean_3m</w:t>
+              <w:t>api/models.py</w:t>
             </w:r>
           </w:p>
         </w:tc>
@@ -4171,7 +4091,7 @@
           </w:tcPr>
           <w:p>
             <w:r>
-              <w:t>Elevee</w:t>
+              <w:t>Schemas Pydantic v2 (request/response)</w:t>
             </w:r>
           </w:p>
         </w:tc>
@@ -4183,7 +4103,7 @@
           </w:tcPr>
           <w:p>
             <w:r>
-              <w:t>nb_installations_pac_lag_3m</w:t>
+              <w:t>api/dependencies.py</w:t>
             </w:r>
           </w:p>
         </w:tc>
@@ -4193,29 +4113,7 @@
           </w:tcPr>
           <w:p>
             <w:r>
-              <w:t>Elevee</w:t>
-            </w:r>
-          </w:p>
-        </w:tc>
-      </w:tr>
-      <w:tr>
-        <w:tc>
-          <w:tcPr>
-            <w:tcW w:type="dxa" w:w="4320"/>
-          </w:tcPr>
-          <w:p>
-            <w:r>
-              <w:t>nb_dpe_total_lag_1m</w:t>
-            </w:r>
-          </w:p>
-        </w:tc>
-        <w:tc>
-          <w:tcPr>
-            <w:tcW w:type="dxa" w:w="4320"/>
-          </w:tcPr>
-          <w:p>
-            <w:r>
-              <w:t>Moyenne</w:t>
+              <w:t>AppState singleton, chargement modeles .pkl</w:t>
             </w:r>
           </w:p>
         </w:tc>
@@ -4227,51 +4125,7 @@
         <w:pStyle w:val="Heading2"/>
       </w:pPr>
       <w:r>
-        <w:t>9.2 Explication</w:t>
-      </w:r>
-    </w:p>
-    <w:p>
-      <w:r>
-        <w:t>Ce n'est pas une fuite de donnees au sens strict (les lags utilisent des valeurs du passe, pas du futur), mais le modele fait essentiellement de l'auto-regression : il predit le nombre d'installations du mois M a partir du nombre d'installations du mois M-1. C'est une strategie valide mais qui ne demontre pas la valeur predictive des features exogenes (meteo, economie).</w:t>
-      </w:r>
-    </w:p>
-    <w:p>
-      <w:pPr>
-        <w:pStyle w:val="Heading2"/>
-      </w:pPr>
-      <w:r>
-        <w:t>9.3 Solution implementee</w:t>
-      </w:r>
-    </w:p>
-    <w:p>
-      <w:r>
-        <w:t>Le ModelTrainer dispose d'un parametre exclude_target_lags=True qui exclut automatiquement toutes les features derivees de la variable cible (pattern : *_lag_*, *_rmean_*, *_rstd_*, *_diff_*, *_pct_*). Un modele 'ridge_exogenes' est entraine automatiquement dans train_all() pour comparer les performances avec et sans auto-correlation.</w:t>
-      </w:r>
-    </w:p>
-    <w:p>
-      <w:r>
-        <w:t>Cela permet de repondre a la question : 'Les features meteo et economiques apportent-elles une information predictive reelle, ou est-ce que seule l'inertie du marche explique les installations ?'</w:t>
-      </w:r>
-    </w:p>
-    <w:p>
-      <w:r>
-        <w:br w:type="page"/>
-      </w:r>
-    </w:p>
-    <w:p>
-      <w:pPr>
-        <w:pStyle w:val="Heading1"/>
-      </w:pPr>
-      <w:r>
-        <w:t>10. Evaluation des modeles</w:t>
-      </w:r>
-    </w:p>
-    <w:p>
-      <w:pPr>
-        <w:pStyle w:val="Heading2"/>
-      </w:pPr>
-      <w:r>
-        <w:t>10.1 Metriques</w:t>
+        <w:t>10.2 Endpoints</w:t>
       </w:r>
     </w:p>
     <w:tbl>
@@ -4296,7 +4150,7 @@
               <w:rPr>
                 <w:b/>
               </w:rPr>
-              <w:t>Metrique</w:t>
+              <w:t>Methode</w:t>
             </w:r>
           </w:p>
         </w:tc>
@@ -4309,7 +4163,7 @@
               <w:rPr>
                 <w:b/>
               </w:rPr>
-              <w:t>Formule</w:t>
+              <w:t>Endpoint</w:t>
             </w:r>
           </w:p>
         </w:tc>
@@ -4322,7 +4176,7 @@
               <w:rPr>
                 <w:b/>
               </w:rPr>
-              <w:t>Interpretation</w:t>
+              <w:t>Description</w:t>
             </w:r>
           </w:p>
         </w:tc>
@@ -4334,7 +4188,7 @@
           </w:tcPr>
           <w:p>
             <w:r>
-              <w:t>RMSE</w:t>
+              <w:t>GET</w:t>
             </w:r>
           </w:p>
         </w:tc>
@@ -4344,7 +4198,7 @@
           </w:tcPr>
           <w:p>
             <w:r>
-              <w:t>sqrt(mean((y-yhat)^2))</w:t>
+              <w:t>/health</w:t>
             </w:r>
           </w:p>
         </w:tc>
@@ -4354,7 +4208,7 @@
           </w:tcPr>
           <w:p>
             <w:r>
-              <w:t>Erreur moyenne en unites de la cible</w:t>
+              <w:t>Health check + version + statut modeles</w:t>
             </w:r>
           </w:p>
         </w:tc>
@@ -4366,7 +4220,7 @@
           </w:tcPr>
           <w:p>
             <w:r>
-              <w:t>MAE</w:t>
+              <w:t>GET</w:t>
             </w:r>
           </w:p>
         </w:tc>
@@ -4376,7 +4230,7 @@
           </w:tcPr>
           <w:p>
             <w:r>
-              <w:t>mean(|y-yhat|)</w:t>
+              <w:t>/predictions</w:t>
             </w:r>
           </w:p>
         </w:tc>
@@ -4386,7 +4240,7 @@
           </w:tcPr>
           <w:p>
             <w:r>
-              <w:t>Erreur absolue moyenne</w:t>
+              <w:t>Predictions stockees (avec filtres dept/date)</w:t>
             </w:r>
           </w:p>
         </w:tc>
@@ -4398,7 +4252,7 @@
           </w:tcPr>
           <w:p>
             <w:r>
-              <w:t>MAPE</w:t>
+              <w:t>POST</w:t>
             </w:r>
           </w:p>
         </w:tc>
@@ -4408,7 +4262,7 @@
           </w:tcPr>
           <w:p>
             <w:r>
-              <w:t>mean(|y-yhat|/|y|) x 100</w:t>
+              <w:t>/predict</w:t>
             </w:r>
           </w:p>
         </w:tc>
@@ -4418,7 +4272,7 @@
           </w:tcPr>
           <w:p>
             <w:r>
-              <w:t>Erreur relative en pourcentage</w:t>
+              <w:t>Prediction custom (valeurs manuelles)</w:t>
             </w:r>
           </w:p>
         </w:tc>
@@ -4430,7 +4284,7 @@
           </w:tcPr>
           <w:p>
             <w:r>
-              <w:t>R2</w:t>
+              <w:t>GET</w:t>
             </w:r>
           </w:p>
         </w:tc>
@@ -4440,7 +4294,7 @@
           </w:tcPr>
           <w:p>
             <w:r>
-              <w:t>1 - SS_res/SS_tot</w:t>
+              <w:t>/data/summary</w:t>
             </w:r>
           </w:p>
         </w:tc>
@@ -4450,7 +4304,71 @@
           </w:tcPr>
           <w:p>
             <w:r>
-              <w:t>Part de variance expliquee (1 = parfait)</w:t>
+              <w:t>Resume du dataset (lignes, colonnes, sources)</w:t>
+            </w:r>
+          </w:p>
+        </w:tc>
+      </w:tr>
+      <w:tr>
+        <w:tc>
+          <w:tcPr>
+            <w:tcW w:type="dxa" w:w="2880"/>
+          </w:tcPr>
+          <w:p>
+            <w:r>
+              <w:t>GET</w:t>
+            </w:r>
+          </w:p>
+        </w:tc>
+        <w:tc>
+          <w:tcPr>
+            <w:tcW w:type="dxa" w:w="2880"/>
+          </w:tcPr>
+          <w:p>
+            <w:r>
+              <w:t>/model/metrics</w:t>
+            </w:r>
+          </w:p>
+        </w:tc>
+        <w:tc>
+          <w:tcPr>
+            <w:tcW w:type="dxa" w:w="2880"/>
+          </w:tcPr>
+          <w:p>
+            <w:r>
+              <w:t>Metriques d'evaluation des modeles</w:t>
+            </w:r>
+          </w:p>
+        </w:tc>
+      </w:tr>
+      <w:tr>
+        <w:tc>
+          <w:tcPr>
+            <w:tcW w:type="dxa" w:w="2880"/>
+          </w:tcPr>
+          <w:p>
+            <w:r>
+              <w:t>GET</w:t>
+            </w:r>
+          </w:p>
+        </w:tc>
+        <w:tc>
+          <w:tcPr>
+            <w:tcW w:type="dxa" w:w="2880"/>
+          </w:tcPr>
+          <w:p>
+            <w:r>
+              <w:t>/departments</w:t>
+            </w:r>
+          </w:p>
+        </w:tc>
+        <w:tc>
+          <w:tcPr>
+            <w:tcW w:type="dxa" w:w="2880"/>
+          </w:tcPr>
+          <w:p>
+            <w:r>
+              <w:t>Liste des 96 departements</w:t>
             </w:r>
           </w:p>
         </w:tc>
@@ -4462,60 +4380,20 @@
         <w:pStyle w:val="Heading2"/>
       </w:pPr>
       <w:r>
-        <w:t>10.2 Visualisations generees</w:t>
+        <w:t>10.3 Demarrage</w:t>
       </w:r>
     </w:p>
     <w:p>
       <w:pPr>
-        <w:pStyle w:val="ListBullet"/>
+        <w:pStyle w:val="NoSpacing"/>
       </w:pPr>
       <w:r>
-        <w:t>Predictions vs reel (validation + test) pour chaque modele</w:t>
-      </w:r>
-    </w:p>
-    <w:p>
-      <w:pPr>
-        <w:pStyle w:val="ListBullet"/>
-      </w:pPr>
-      <w:r>
-        <w:t>Comparaison des metriques (graphique en barres groupees)</w:t>
-      </w:r>
-    </w:p>
-    <w:p>
-      <w:pPr>
-        <w:pStyle w:val="ListBullet"/>
-      </w:pPr>
-      <w:r>
-        <w:t>Analyse des residus (distribution + scatter residus vs predictions)</w:t>
-      </w:r>
-    </w:p>
-    <w:p>
-      <w:pPr>
-        <w:pStyle w:val="ListBullet"/>
-      </w:pPr>
-      <w:r>
-        <w:t>Feature importance (coefficients Ridge, gain LightGBM)</w:t>
-      </w:r>
-    </w:p>
-    <w:p>
-      <w:pPr>
-        <w:pStyle w:val="ListBullet"/>
-      </w:pPr>
-      <w:r>
-        <w:t>Analyse SHAP (si le package shap est installe)</w:t>
-      </w:r>
-    </w:p>
-    <w:p>
-      <w:pPr>
-        <w:pStyle w:val="Heading2"/>
-      </w:pPr>
-      <w:r>
-        <w:t>10.3 Cross-validation</w:t>
+        <w:t>uvicorn api.main:app --reload</w:t>
       </w:r>
     </w:p>
     <w:p>
       <w:r>
-        <w:t>Une cross-validation temporelle (TimeSeriesSplit, 3 folds) est effectuee sur Ridge et LightGBM pour estimer la stabilite des performances. Les scores moyens et ecarts-types sont reportes dans training_results.csv.</w:t>
+        <w:t>Documentation interactive : http://localhost:8000/docs</w:t>
       </w:r>
     </w:p>
     <w:p>
@@ -4528,12 +4406,12 @@
         <w:pStyle w:val="Heading1"/>
       </w:pPr>
       <w:r>
-        <w:t>11. Tests unitaires</w:t>
+        <w:t>11. Dashboard Streamlit</w:t>
       </w:r>
     </w:p>
     <w:p>
       <w:r>
-        <w:t>Le projet dispose de 57 tests unitaires repartis en 3 categories :</w:t>
+        <w:t>Le dashboard Streamlit fournit 6 pages interactives pour explorer les donnees et les resultats des modeles.</w:t>
       </w:r>
     </w:p>
     <w:tbl>
@@ -4558,7 +4436,7 @@
               <w:rPr>
                 <w:b/>
               </w:rPr>
-              <w:t>Fichier</w:t>
+              <w:t>Page</w:t>
             </w:r>
           </w:p>
         </w:tc>
@@ -4571,7 +4449,7 @@
               <w:rPr>
                 <w:b/>
               </w:rPr>
-              <w:t>Tests</w:t>
+              <w:t>Fichier</w:t>
             </w:r>
           </w:p>
         </w:tc>
@@ -4584,7 +4462,7 @@
               <w:rPr>
                 <w:b/>
               </w:rPr>
-              <w:t>Couverture</w:t>
+              <w:t>Contenu</w:t>
             </w:r>
           </w:p>
         </w:tc>
@@ -4596,7 +4474,7 @@
           </w:tcPr>
           <w:p>
             <w:r>
-              <w:t>tests/test_config.py</w:t>
+              <w:t>Accueil</w:t>
             </w:r>
           </w:p>
         </w:tc>
@@ -4606,7 +4484,7 @@
           </w:tcPr>
           <w:p>
             <w:r>
-              <w:t>11</w:t>
+              <w:t>app/pages/home.py</w:t>
             </w:r>
           </w:p>
         </w:tc>
@@ -4616,7 +4494,7 @@
           </w:tcPr>
           <w:p>
             <w:r>
-              <w:t>GeoConfig, TimeConfig, DatabaseConfig, ProjectConfig, ModelConfig</w:t>
+              <w:t>Presentation du projet et KPIs</w:t>
             </w:r>
           </w:p>
         </w:tc>
@@ -4628,7 +4506,7 @@
           </w:tcPr>
           <w:p>
             <w:r>
-              <w:t>tests/test_collectors/test_base.py</w:t>
+              <w:t>Exploration</w:t>
             </w:r>
           </w:p>
         </w:tc>
@@ -4638,7 +4516,7 @@
           </w:tcPr>
           <w:p>
             <w:r>
-              <w:t>12</w:t>
+              <w:t>app/pages/exploration.py</w:t>
             </w:r>
           </w:p>
         </w:tc>
@@ -4648,7 +4526,7 @@
           </w:tcPr>
           <w:p>
             <w:r>
-              <w:t>CollectorStatus, CollectorConfig, CollectorResult, CollectorRegistry</w:t>
+              <w:t>Graphiques interactifs, filtres par dept/date</w:t>
             </w:r>
           </w:p>
         </w:tc>
@@ -4660,7 +4538,7 @@
           </w:tcPr>
           <w:p>
             <w:r>
-              <w:t>tests/test_collectors/test_weather.py</w:t>
+              <w:t>Carte</w:t>
             </w:r>
           </w:p>
         </w:tc>
@@ -4670,7 +4548,7 @@
           </w:tcPr>
           <w:p>
             <w:r>
-              <w:t>6</w:t>
+              <w:t>app/pages/carte.py</w:t>
             </w:r>
           </w:p>
         </w:tc>
@@ -4680,7 +4558,7 @@
           </w:tcPr>
           <w:p>
             <w:r>
-              <w:t>Validation, collecte mockee, resilience partielle</w:t>
+              <w:t>Carte choropleth des departements</w:t>
             </w:r>
           </w:p>
         </w:tc>
@@ -4692,7 +4570,7 @@
           </w:tcPr>
           <w:p>
             <w:r>
-              <w:t>tests/test_collectors/test_insee.py</w:t>
+              <w:t>Modeles</w:t>
             </w:r>
           </w:p>
         </w:tc>
@@ -4702,7 +4580,7 @@
           </w:tcPr>
           <w:p>
             <w:r>
-              <w:t>5</w:t>
+              <w:t>app/pages/models.py</w:t>
             </w:r>
           </w:p>
         </w:tc>
@@ -4712,7 +4590,7 @@
           </w:tcPr>
           <w:p>
             <w:r>
-              <w:t>Validation, structure des series</w:t>
+              <w:t>Comparaison des modeles, metriques</w:t>
             </w:r>
           </w:p>
         </w:tc>
@@ -4724,7 +4602,7 @@
           </w:tcPr>
           <w:p>
             <w:r>
-              <w:t>tests/test_processing/test_clean_data.py</w:t>
+              <w:t>Predictions</w:t>
             </w:r>
           </w:p>
         </w:tc>
@@ -4734,7 +4612,7 @@
           </w:tcPr>
           <w:p>
             <w:r>
-              <w:t>7</w:t>
+              <w:t>app/pages/predictions.py</w:t>
             </w:r>
           </w:p>
         </w:tc>
@@ -4744,7 +4622,7 @@
           </w:tcPr>
           <w:p>
             <w:r>
-              <w:t>Nettoyage meteo, INSEE, Eurostat</w:t>
+              <w:t>Predictions futures, graphiques</w:t>
             </w:r>
           </w:p>
         </w:tc>
@@ -4756,7 +4634,7 @@
           </w:tcPr>
           <w:p>
             <w:r>
-              <w:t>tests/test_processing/test_feature_engineering.py</w:t>
+              <w:t>Pipeline</w:t>
             </w:r>
           </w:p>
         </w:tc>
@@ -4766,7 +4644,7 @@
           </w:tcPr>
           <w:p>
             <w:r>
-              <w:t>9+7=16</w:t>
+              <w:t>app/pages/pipeline_page.py</w:t>
             </w:r>
           </w:p>
         </w:tc>
@@ -4776,16 +4654,25 @@
           </w:tcPr>
           <w:p>
             <w:r>
-              <w:t>Lags, rolling, interactions, tendances, cas limites</w:t>
+              <w:t>Execution du pipeline depuis le dashboard</w:t>
             </w:r>
           </w:p>
         </w:tc>
       </w:tr>
     </w:tbl>
     <w:p/>
+    <w:p/>
     <w:p>
       <w:r>
-        <w:t>Les tests utilisent des fixtures partagees definies dans tests/conftest.py (configurations de test, DataFrames synthetiques). Les appels HTTP sont mockes pour eviter les dependances reseau.</w:t>
+        <w:t>Le dashboard utilise @st.cache_data(ttl=300) pour le caching et un systeme de chargement dynamique des pages.</w:t>
+      </w:r>
+    </w:p>
+    <w:p>
+      <w:pPr>
+        <w:pStyle w:val="NoSpacing"/>
+      </w:pPr>
+      <w:r>
+        <w:t>Demarrage : streamlit run app/app.py</w:t>
       </w:r>
     </w:p>
     <w:p>
@@ -4798,7 +4685,7 @@
         <w:pStyle w:val="Heading1"/>
       </w:pPr>
       <w:r>
-        <w:t>12. Configuration et parametrage</w:t>
+        <w:t>12. Deploiement (Docker / Kubernetes)</w:t>
       </w:r>
     </w:p>
     <w:p>
@@ -4806,7 +4693,35 @@
         <w:pStyle w:val="Heading2"/>
       </w:pPr>
       <w:r>
-        <w:t>12.1 Variables d'environnement</w:t>
+        <w:t>12.1 Docker</w:t>
+      </w:r>
+    </w:p>
+    <w:p>
+      <w:r>
+        <w:t>Le Dockerfile utilise un build multi-stage (3 etapes) :</w:t>
+      </w:r>
+    </w:p>
+    <w:p>
+      <w:r>
+        <w:t>1. base — Python 3.11-slim, dependances systeme</w:t>
+      </w:r>
+    </w:p>
+    <w:p>
+      <w:r>
+        <w:t>2. dependencies — Installation pip (couche cacheee)</w:t>
+      </w:r>
+    </w:p>
+    <w:p>
+      <w:r>
+        <w:t>3. app — Copie du code, entrypoint</w:t>
+      </w:r>
+    </w:p>
+    <w:p>
+      <w:pPr>
+        <w:pStyle w:val="Heading2"/>
+      </w:pPr>
+      <w:r>
+        <w:t>12.2 Docker Compose</w:t>
       </w:r>
     </w:p>
     <w:tbl>
@@ -4831,7 +4746,7 @@
               <w:rPr>
                 <w:b/>
               </w:rPr>
-              <w:t>Variable</w:t>
+              <w:t>Service</w:t>
             </w:r>
           </w:p>
         </w:tc>
@@ -4844,7 +4759,7 @@
               <w:rPr>
                 <w:b/>
               </w:rPr>
-              <w:t>Defaut</w:t>
+              <w:t>Port</w:t>
             </w:r>
           </w:p>
         </w:tc>
@@ -4869,7 +4784,7 @@
           </w:tcPr>
           <w:p>
             <w:r>
-              <w:t>DB_TYPE</w:t>
+              <w:t>api</w:t>
             </w:r>
           </w:p>
         </w:tc>
@@ -4879,7 +4794,7 @@
           </w:tcPr>
           <w:p>
             <w:r>
-              <w:t>sqlite</w:t>
+              <w:t>8000</w:t>
             </w:r>
           </w:p>
         </w:tc>
@@ -4889,7 +4804,7 @@
           </w:tcPr>
           <w:p>
             <w:r>
-              <w:t>Type de BDD (sqlite, mssql, postgresql)</w:t>
+              <w:t>FastAPI (uvicorn)</w:t>
             </w:r>
           </w:p>
         </w:tc>
@@ -4901,7 +4816,7 @@
           </w:tcPr>
           <w:p>
             <w:r>
-              <w:t>DB_PATH</w:t>
+              <w:t>dashboard</w:t>
             </w:r>
           </w:p>
         </w:tc>
@@ -4911,7 +4826,7 @@
           </w:tcPr>
           <w:p>
             <w:r>
-              <w:t>data/hvac_market.db</w:t>
+              <w:t>8501</w:t>
             </w:r>
           </w:p>
         </w:tc>
@@ -4921,7 +4836,7 @@
           </w:tcPr>
           <w:p>
             <w:r>
-              <w:t>Chemin fichier SQLite</w:t>
+              <w:t>Streamlit</w:t>
             </w:r>
           </w:p>
         </w:tc>
@@ -4933,7 +4848,7 @@
           </w:tcPr>
           <w:p>
             <w:r>
-              <w:t>DATA_START_DATE</w:t>
+              <w:t>pipeline</w:t>
             </w:r>
           </w:p>
         </w:tc>
@@ -4943,7 +4858,7 @@
           </w:tcPr>
           <w:p>
             <w:r>
-              <w:t>2019-01-01</w:t>
+              <w:t>—</w:t>
             </w:r>
           </w:p>
         </w:tc>
@@ -4953,7 +4868,7 @@
           </w:tcPr>
           <w:p>
             <w:r>
-              <w:t>Debut de la collecte</w:t>
+              <w:t>Execution du pipeline (profile: tools)</w:t>
             </w:r>
           </w:p>
         </w:tc>
@@ -4965,7 +4880,7 @@
           </w:tcPr>
           <w:p>
             <w:r>
-              <w:t>DATA_END_DATE</w:t>
+              <w:t>postgres</w:t>
             </w:r>
           </w:p>
         </w:tc>
@@ -4975,7 +4890,7 @@
           </w:tcPr>
           <w:p>
             <w:r>
-              <w:t>2026-02-28</w:t>
+              <w:t>5432</w:t>
             </w:r>
           </w:p>
         </w:tc>
@@ -4985,167 +4900,7 @@
           </w:tcPr>
           <w:p>
             <w:r>
-              <w:t>Fin de la collecte</w:t>
-            </w:r>
-          </w:p>
-        </w:tc>
-      </w:tr>
-      <w:tr>
-        <w:tc>
-          <w:tcPr>
-            <w:tcW w:type="dxa" w:w="2880"/>
-          </w:tcPr>
-          <w:p>
-            <w:r>
-              <w:t>TARGET_REGION</w:t>
-            </w:r>
-          </w:p>
-        </w:tc>
-        <w:tc>
-          <w:tcPr>
-            <w:tcW w:type="dxa" w:w="2880"/>
-          </w:tcPr>
-          <w:p>
-            <w:r>
-              <w:t>84</w:t>
-            </w:r>
-          </w:p>
-        </w:tc>
-        <w:tc>
-          <w:tcPr>
-            <w:tcW w:type="dxa" w:w="2880"/>
-          </w:tcPr>
-          <w:p>
-            <w:r>
-              <w:t>Code region INSEE</w:t>
-            </w:r>
-          </w:p>
-        </w:tc>
-      </w:tr>
-      <w:tr>
-        <w:tc>
-          <w:tcPr>
-            <w:tcW w:type="dxa" w:w="2880"/>
-          </w:tcPr>
-          <w:p>
-            <w:r>
-              <w:t>TARGET_DEPARTMENTS</w:t>
-            </w:r>
-          </w:p>
-        </w:tc>
-        <w:tc>
-          <w:tcPr>
-            <w:tcW w:type="dxa" w:w="2880"/>
-          </w:tcPr>
-          <w:p>
-            <w:r>
-              <w:t>01,07,26,38,42,69,73,74</w:t>
-            </w:r>
-          </w:p>
-        </w:tc>
-        <w:tc>
-          <w:tcPr>
-            <w:tcW w:type="dxa" w:w="2880"/>
-          </w:tcPr>
-          <w:p>
-            <w:r>
-              <w:t>Departements cibles</w:t>
-            </w:r>
-          </w:p>
-        </w:tc>
-      </w:tr>
-      <w:tr>
-        <w:tc>
-          <w:tcPr>
-            <w:tcW w:type="dxa" w:w="2880"/>
-          </w:tcPr>
-          <w:p>
-            <w:r>
-              <w:t>REQUEST_TIMEOUT</w:t>
-            </w:r>
-          </w:p>
-        </w:tc>
-        <w:tc>
-          <w:tcPr>
-            <w:tcW w:type="dxa" w:w="2880"/>
-          </w:tcPr>
-          <w:p>
-            <w:r>
-              <w:t>30</w:t>
-            </w:r>
-          </w:p>
-        </w:tc>
-        <w:tc>
-          <w:tcPr>
-            <w:tcW w:type="dxa" w:w="2880"/>
-          </w:tcPr>
-          <w:p>
-            <w:r>
-              <w:t>Timeout HTTP en secondes</w:t>
-            </w:r>
-          </w:p>
-        </w:tc>
-      </w:tr>
-      <w:tr>
-        <w:tc>
-          <w:tcPr>
-            <w:tcW w:type="dxa" w:w="2880"/>
-          </w:tcPr>
-          <w:p>
-            <w:r>
-              <w:t>MAX_RETRIES</w:t>
-            </w:r>
-          </w:p>
-        </w:tc>
-        <w:tc>
-          <w:tcPr>
-            <w:tcW w:type="dxa" w:w="2880"/>
-          </w:tcPr>
-          <w:p>
-            <w:r>
-              <w:t>3</w:t>
-            </w:r>
-          </w:p>
-        </w:tc>
-        <w:tc>
-          <w:tcPr>
-            <w:tcW w:type="dxa" w:w="2880"/>
-          </w:tcPr>
-          <w:p>
-            <w:r>
-              <w:t>Nombre max de retries</w:t>
-            </w:r>
-          </w:p>
-        </w:tc>
-      </w:tr>
-      <w:tr>
-        <w:tc>
-          <w:tcPr>
-            <w:tcW w:type="dxa" w:w="2880"/>
-          </w:tcPr>
-          <w:p>
-            <w:r>
-              <w:t>LOG_LEVEL</w:t>
-            </w:r>
-          </w:p>
-        </w:tc>
-        <w:tc>
-          <w:tcPr>
-            <w:tcW w:type="dxa" w:w="2880"/>
-          </w:tcPr>
-          <w:p>
-            <w:r>
-              <w:t>INFO</w:t>
-            </w:r>
-          </w:p>
-        </w:tc>
-        <w:tc>
-          <w:tcPr>
-            <w:tcW w:type="dxa" w:w="2880"/>
-          </w:tcPr>
-          <w:p>
-            <w:r>
-              <w:t>Niveau de logging</w:t>
+              <w:t>PostgreSQL 16 (profile: db, optionnel)</w:t>
             </w:r>
           </w:p>
         </w:tc>
@@ -5157,7 +4912,12 @@
         <w:pStyle w:val="Heading2"/>
       </w:pPr>
       <w:r>
-        <w:t>12.2 Configuration ML</w:t>
+        <w:t>12.3 Modes d'execution</w:t>
+      </w:r>
+    </w:p>
+    <w:p>
+      <w:r>
+        <w:t>Le docker-entrypoint.sh supporte 5 modes :</w:t>
       </w:r>
     </w:p>
     <w:tbl>
@@ -5182,7 +4942,7 @@
               <w:rPr>
                 <w:b/>
               </w:rPr>
-              <w:t>Parametre</w:t>
+              <w:t>Mode</w:t>
             </w:r>
           </w:p>
         </w:tc>
@@ -5195,7 +4955,7 @@
               <w:rPr>
                 <w:b/>
               </w:rPr>
-              <w:t>Defaut</w:t>
+              <w:t>Commande</w:t>
             </w:r>
           </w:p>
         </w:tc>
@@ -5220,7 +4980,7 @@
           </w:tcPr>
           <w:p>
             <w:r>
-              <w:t>max_lag_months</w:t>
+              <w:t>all</w:t>
             </w:r>
           </w:p>
         </w:tc>
@@ -5230,7 +4990,7 @@
           </w:tcPr>
           <w:p>
             <w:r>
-              <w:t>6</w:t>
+              <w:t>docker run -e MODE=all ...</w:t>
             </w:r>
           </w:p>
         </w:tc>
@@ -5240,7 +5000,7 @@
           </w:tcPr>
           <w:p>
             <w:r>
-              <w:t>Lag maximum pour les features retardees</w:t>
+              <w:t>API + Dashboard (defaut)</w:t>
             </w:r>
           </w:p>
         </w:tc>
@@ -5252,7 +5012,7 @@
           </w:tcPr>
           <w:p>
             <w:r>
-              <w:t>rolling_windows</w:t>
+              <w:t>api</w:t>
             </w:r>
           </w:p>
         </w:tc>
@@ -5262,7 +5022,7 @@
           </w:tcPr>
           <w:p>
             <w:r>
-              <w:t>[3, 6]</w:t>
+              <w:t>docker run -e MODE=api ...</w:t>
             </w:r>
           </w:p>
         </w:tc>
@@ -5272,7 +5032,7 @@
           </w:tcPr>
           <w:p>
             <w:r>
-              <w:t>Tailles des fenetres glissantes</w:t>
+              <w:t>API seule</w:t>
             </w:r>
           </w:p>
         </w:tc>
@@ -5284,7 +5044,7 @@
           </w:tcPr>
           <w:p>
             <w:r>
-              <w:t>hdd_base_temp</w:t>
+              <w:t>dashboard</w:t>
             </w:r>
           </w:p>
         </w:tc>
@@ -5294,7 +5054,7 @@
           </w:tcPr>
           <w:p>
             <w:r>
-              <w:t>18.0</w:t>
+              <w:t>docker run -e MODE=dashboard ...</w:t>
             </w:r>
           </w:p>
         </w:tc>
@@ -5304,7 +5064,7 @@
           </w:tcPr>
           <w:p>
             <w:r>
-              <w:t>Temperature de base HDD (degres C)</w:t>
+              <w:t>Dashboard seul</w:t>
             </w:r>
           </w:p>
         </w:tc>
@@ -5316,7 +5076,7 @@
           </w:tcPr>
           <w:p>
             <w:r>
-              <w:t>cdd_base_temp</w:t>
+              <w:t>pipeline</w:t>
             </w:r>
           </w:p>
         </w:tc>
@@ -5326,7 +5086,7 @@
           </w:tcPr>
           <w:p>
             <w:r>
-              <w:t>18.0</w:t>
+              <w:t>docker run -e MODE=pipeline ...</w:t>
             </w:r>
           </w:p>
         </w:tc>
@@ -5336,7 +5096,7 @@
           </w:tcPr>
           <w:p>
             <w:r>
-              <w:t>Temperature de base CDD (degres C)</w:t>
+              <w:t>Execution pipeline</w:t>
             </w:r>
           </w:p>
         </w:tc>
@@ -5348,7 +5108,7 @@
           </w:tcPr>
           <w:p>
             <w:r>
-              <w:t>lightgbm max_depth</w:t>
+              <w:t>demo</w:t>
             </w:r>
           </w:p>
         </w:tc>
@@ -5358,7 +5118,7 @@
           </w:tcPr>
           <w:p>
             <w:r>
-              <w:t>4</w:t>
+              <w:t>docker run -e MODE=demo ...</w:t>
             </w:r>
           </w:p>
         </w:tc>
@@ -5368,7 +5128,75 @@
           </w:tcPr>
           <w:p>
             <w:r>
-              <w:t>Profondeur max des arbres</w:t>
+              <w:t>Donnees demo → pipeline → services</w:t>
+            </w:r>
+          </w:p>
+        </w:tc>
+      </w:tr>
+    </w:tbl>
+    <w:p/>
+    <w:p>
+      <w:pPr>
+        <w:pStyle w:val="Heading2"/>
+      </w:pPr>
+      <w:r>
+        <w:t>12.4 Kubernetes</w:t>
+      </w:r>
+    </w:p>
+    <w:p>
+      <w:r>
+        <w:t>6 manifestes dans le repertoire kubernetes/ :</w:t>
+      </w:r>
+    </w:p>
+    <w:tbl>
+      <w:tblPr>
+        <w:tblStyle w:val="LightGrid-Accent1"/>
+        <w:tblW w:type="auto" w:w="0"/>
+        <w:jc w:val="center"/>
+        <w:tblLook w:firstColumn="1" w:firstRow="1" w:lastColumn="0" w:lastRow="0" w:noHBand="0" w:noVBand="1" w:val="04A0"/>
+      </w:tblPr>
+      <w:tblGrid>
+        <w:gridCol w:w="2880"/>
+        <w:gridCol w:w="2880"/>
+        <w:gridCol w:w="2880"/>
+      </w:tblGrid>
+      <w:tr>
+        <w:tc>
+          <w:tcPr>
+            <w:tcW w:type="dxa" w:w="2880"/>
+          </w:tcPr>
+          <w:p>
+            <w:r>
+              <w:rPr>
+                <w:b/>
+              </w:rPr>
+              <w:t>Fichier</w:t>
+            </w:r>
+          </w:p>
+        </w:tc>
+        <w:tc>
+          <w:tcPr>
+            <w:tcW w:type="dxa" w:w="2880"/>
+          </w:tcPr>
+          <w:p>
+            <w:r>
+              <w:rPr>
+                <w:b/>
+              </w:rPr>
+              <w:t>Ressource</w:t>
+            </w:r>
+          </w:p>
+        </w:tc>
+        <w:tc>
+          <w:tcPr>
+            <w:tcW w:type="dxa" w:w="2880"/>
+          </w:tcPr>
+          <w:p>
+            <w:r>
+              <w:rPr>
+                <w:b/>
+              </w:rPr>
+              <w:t>Description</w:t>
             </w:r>
           </w:p>
         </w:tc>
@@ -5380,7 +5208,7 @@
           </w:tcPr>
           <w:p>
             <w:r>
-              <w:t>lightgbm num_leaves</w:t>
+              <w:t>namespace.yaml</w:t>
             </w:r>
           </w:p>
         </w:tc>
@@ -5390,7 +5218,7 @@
           </w:tcPr>
           <w:p>
             <w:r>
-              <w:t>15</w:t>
+              <w:t>Namespace</w:t>
             </w:r>
           </w:p>
         </w:tc>
@@ -5400,7 +5228,7 @@
           </w:tcPr>
           <w:p>
             <w:r>
-              <w:t>Nombre max de feuilles</w:t>
+              <w:t>hvac-market</w:t>
             </w:r>
           </w:p>
         </w:tc>
@@ -5412,7 +5240,7 @@
           </w:tcPr>
           <w:p>
             <w:r>
-              <w:t>lightgbm learning_rate</w:t>
+              <w:t>api-deployment.yaml</w:t>
             </w:r>
           </w:p>
         </w:tc>
@@ -5422,7 +5250,7 @@
           </w:tcPr>
           <w:p>
             <w:r>
-              <w:t>0.05</w:t>
+              <w:t>Deployment + Service</w:t>
             </w:r>
           </w:p>
         </w:tc>
@@ -5432,7 +5260,1176 @@
           </w:tcPr>
           <w:p>
             <w:r>
-              <w:t>Taux d'apprentissage</w:t>
+              <w:t>2 replicas, probes /health</w:t>
+            </w:r>
+          </w:p>
+        </w:tc>
+      </w:tr>
+      <w:tr>
+        <w:tc>
+          <w:tcPr>
+            <w:tcW w:type="dxa" w:w="2880"/>
+          </w:tcPr>
+          <w:p>
+            <w:r>
+              <w:t>dashboard-deployment.yaml</w:t>
+            </w:r>
+          </w:p>
+        </w:tc>
+        <w:tc>
+          <w:tcPr>
+            <w:tcW w:type="dxa" w:w="2880"/>
+          </w:tcPr>
+          <w:p>
+            <w:r>
+              <w:t>Deployment + Service</w:t>
+            </w:r>
+          </w:p>
+        </w:tc>
+        <w:tc>
+          <w:tcPr>
+            <w:tcW w:type="dxa" w:w="2880"/>
+          </w:tcPr>
+          <w:p>
+            <w:r>
+              <w:t>1 replica, probes /_stcore/health</w:t>
+            </w:r>
+          </w:p>
+        </w:tc>
+      </w:tr>
+      <w:tr>
+        <w:tc>
+          <w:tcPr>
+            <w:tcW w:type="dxa" w:w="2880"/>
+          </w:tcPr>
+          <w:p>
+            <w:r>
+              <w:t>ingress.yaml</w:t>
+            </w:r>
+          </w:p>
+        </w:tc>
+        <w:tc>
+          <w:tcPr>
+            <w:tcW w:type="dxa" w:w="2880"/>
+          </w:tcPr>
+          <w:p>
+            <w:r>
+              <w:t>Ingress</w:t>
+            </w:r>
+          </w:p>
+        </w:tc>
+        <w:tc>
+          <w:tcPr>
+            <w:tcW w:type="dxa" w:w="2880"/>
+          </w:tcPr>
+          <w:p>
+            <w:r>
+              <w:t>nginx, /api/* → API, /* → Dashboard</w:t>
+            </w:r>
+          </w:p>
+        </w:tc>
+      </w:tr>
+      <w:tr>
+        <w:tc>
+          <w:tcPr>
+            <w:tcW w:type="dxa" w:w="2880"/>
+          </w:tcPr>
+          <w:p>
+            <w:r>
+              <w:t>pvc.yaml</w:t>
+            </w:r>
+          </w:p>
+        </w:tc>
+        <w:tc>
+          <w:tcPr>
+            <w:tcW w:type="dxa" w:w="2880"/>
+          </w:tcPr>
+          <w:p>
+            <w:r>
+              <w:t>PersistentVolumeClaim</w:t>
+            </w:r>
+          </w:p>
+        </w:tc>
+        <w:tc>
+          <w:tcPr>
+            <w:tcW w:type="dxa" w:w="2880"/>
+          </w:tcPr>
+          <w:p>
+            <w:r>
+              <w:t>5Gi ReadWriteOnce</w:t>
+            </w:r>
+          </w:p>
+        </w:tc>
+      </w:tr>
+      <w:tr>
+        <w:tc>
+          <w:tcPr>
+            <w:tcW w:type="dxa" w:w="2880"/>
+          </w:tcPr>
+          <w:p>
+            <w:r>
+              <w:t>cronjob-pipeline.yaml</w:t>
+            </w:r>
+          </w:p>
+        </w:tc>
+        <w:tc>
+          <w:tcPr>
+            <w:tcW w:type="dxa" w:w="2880"/>
+          </w:tcPr>
+          <w:p>
+            <w:r>
+              <w:t>CronJob</w:t>
+            </w:r>
+          </w:p>
+        </w:tc>
+        <w:tc>
+          <w:tcPr>
+            <w:tcW w:type="dxa" w:w="2880"/>
+          </w:tcPr>
+          <w:p>
+            <w:r>
+              <w:t>Pipeline mensuel (1er du mois, 6h)</w:t>
+            </w:r>
+          </w:p>
+        </w:tc>
+      </w:tr>
+    </w:tbl>
+    <w:p/>
+    <w:p>
+      <w:pPr>
+        <w:pStyle w:val="Heading2"/>
+      </w:pPr>
+      <w:r>
+        <w:t>12.5 Render (PaaS)</w:t>
+      </w:r>
+    </w:p>
+    <w:p>
+      <w:r>
+        <w:t>Le fichier render.yaml definit 2 web services (API + Dashboard) deployables en un clic sur Render.com (free tier).</w:t>
+      </w:r>
+    </w:p>
+    <w:p>
+      <w:r>
+        <w:br w:type="page"/>
+      </w:r>
+    </w:p>
+    <w:p>
+      <w:pPr>
+        <w:pStyle w:val="Heading1"/>
+      </w:pPr>
+      <w:r>
+        <w:t>13. Orchestration (Airflow)</w:t>
+      </w:r>
+    </w:p>
+    <w:p>
+      <w:r>
+        <w:t>Le DAG Airflow (airflow/dags/hvac_pipeline_dag.py) orchestre le pipeline complet avec 3 groupes de taches :</w:t>
+      </w:r>
+    </w:p>
+    <w:tbl>
+      <w:tblPr>
+        <w:tblStyle w:val="LightGrid-Accent1"/>
+        <w:tblW w:type="auto" w:w="0"/>
+        <w:jc w:val="center"/>
+        <w:tblLook w:firstColumn="1" w:firstRow="1" w:lastColumn="0" w:lastRow="0" w:noHBand="0" w:noVBand="1" w:val="04A0"/>
+      </w:tblPr>
+      <w:tblGrid>
+        <w:gridCol w:w="2880"/>
+        <w:gridCol w:w="2880"/>
+        <w:gridCol w:w="2880"/>
+      </w:tblGrid>
+      <w:tr>
+        <w:tc>
+          <w:tcPr>
+            <w:tcW w:type="dxa" w:w="2880"/>
+          </w:tcPr>
+          <w:p>
+            <w:r>
+              <w:rPr>
+                <w:b/>
+              </w:rPr>
+              <w:t>TaskGroup</w:t>
+            </w:r>
+          </w:p>
+        </w:tc>
+        <w:tc>
+          <w:tcPr>
+            <w:tcW w:type="dxa" w:w="2880"/>
+          </w:tcPr>
+          <w:p>
+            <w:r>
+              <w:rPr>
+                <w:b/>
+              </w:rPr>
+              <w:t>Taches</w:t>
+            </w:r>
+          </w:p>
+        </w:tc>
+        <w:tc>
+          <w:tcPr>
+            <w:tcW w:type="dxa" w:w="2880"/>
+          </w:tcPr>
+          <w:p>
+            <w:r>
+              <w:rPr>
+                <w:b/>
+              </w:rPr>
+              <w:t>Mode</w:t>
+            </w:r>
+          </w:p>
+        </w:tc>
+      </w:tr>
+      <w:tr>
+        <w:tc>
+          <w:tcPr>
+            <w:tcW w:type="dxa" w:w="2880"/>
+          </w:tcPr>
+          <w:p>
+            <w:r>
+              <w:t>collect_group</w:t>
+            </w:r>
+          </w:p>
+        </w:tc>
+        <w:tc>
+          <w:tcPr>
+            <w:tcW w:type="dxa" w:w="2880"/>
+          </w:tcPr>
+          <w:p>
+            <w:r>
+              <w:t>5 collecteurs (weather, insee, eurostat, dpe, sitadel)</w:t>
+            </w:r>
+          </w:p>
+        </w:tc>
+        <w:tc>
+          <w:tcPr>
+            <w:tcW w:type="dxa" w:w="2880"/>
+          </w:tcPr>
+          <w:p>
+            <w:r>
+              <w:t>Parallele</w:t>
+            </w:r>
+          </w:p>
+        </w:tc>
+      </w:tr>
+      <w:tr>
+        <w:tc>
+          <w:tcPr>
+            <w:tcW w:type="dxa" w:w="2880"/>
+          </w:tcPr>
+          <w:p>
+            <w:r>
+              <w:t>process_group</w:t>
+            </w:r>
+          </w:p>
+        </w:tc>
+        <w:tc>
+          <w:tcPr>
+            <w:tcW w:type="dxa" w:w="2880"/>
+          </w:tcPr>
+          <w:p>
+            <w:r>
+              <w:t>clean → merge → features → eda (6 etapes)</w:t>
+            </w:r>
+          </w:p>
+        </w:tc>
+        <w:tc>
+          <w:tcPr>
+            <w:tcW w:type="dxa" w:w="2880"/>
+          </w:tcPr>
+          <w:p>
+            <w:r>
+              <w:t>Sequentiel</w:t>
+            </w:r>
+          </w:p>
+        </w:tc>
+      </w:tr>
+      <w:tr>
+        <w:tc>
+          <w:tcPr>
+            <w:tcW w:type="dxa" w:w="2880"/>
+          </w:tcPr>
+          <w:p>
+            <w:r>
+              <w:t>ml_group</w:t>
+            </w:r>
+          </w:p>
+        </w:tc>
+        <w:tc>
+          <w:tcPr>
+            <w:tcW w:type="dxa" w:w="2880"/>
+          </w:tcPr>
+          <w:p>
+            <w:r>
+              <w:t>train + evaluate</w:t>
+            </w:r>
+          </w:p>
+        </w:tc>
+        <w:tc>
+          <w:tcPr>
+            <w:tcW w:type="dxa" w:w="2880"/>
+          </w:tcPr>
+          <w:p>
+            <w:r>
+              <w:t>Parallele</w:t>
+            </w:r>
+          </w:p>
+        </w:tc>
+      </w:tr>
+    </w:tbl>
+    <w:p/>
+    <w:p/>
+    <w:p>
+      <w:pPr>
+        <w:pStyle w:val="ListBullet"/>
+      </w:pPr>
+      <w:r>
+        <w:t>Schedule : 0 6 1 * * (1er du mois a 6h)</w:t>
+      </w:r>
+    </w:p>
+    <w:p>
+      <w:pPr>
+        <w:pStyle w:val="ListBullet"/>
+      </w:pPr>
+      <w:r>
+        <w:t>Quality gates entre chaque groupe (PythonOperator)</w:t>
+      </w:r>
+    </w:p>
+    <w:p>
+      <w:pPr>
+        <w:pStyle w:val="ListBullet"/>
+      </w:pPr>
+      <w:r>
+        <w:t>SLAs et callbacks d'echec</w:t>
+      </w:r>
+    </w:p>
+    <w:p>
+      <w:pPr>
+        <w:pStyle w:val="ListBullet"/>
+      </w:pPr>
+      <w:r>
+        <w:t>Execution_timeout pour eviter les blocages</w:t>
+      </w:r>
+    </w:p>
+    <w:p>
+      <w:r>
+        <w:br w:type="page"/>
+      </w:r>
+    </w:p>
+    <w:p>
+      <w:pPr>
+        <w:pStyle w:val="Heading1"/>
+      </w:pPr>
+      <w:r>
+        <w:t>14. Reinforcement Learning (demo)</w:t>
+      </w:r>
+    </w:p>
+    <w:p>
+      <w:r>
+        <w:t>Le module src/models/reinforcement_learning_demo.py implemente un environnement Gymnasium simulant la maintenance HVAC.</w:t>
+      </w:r>
+    </w:p>
+    <w:p>
+      <w:pPr>
+        <w:pStyle w:val="Heading2"/>
+      </w:pPr>
+      <w:r>
+        <w:t>14.1 Environnement (HVACMaintenanceEnv)</w:t>
+      </w:r>
+    </w:p>
+    <w:tbl>
+      <w:tblPr>
+        <w:tblStyle w:val="LightGrid-Accent1"/>
+        <w:tblW w:type="auto" w:w="0"/>
+        <w:jc w:val="center"/>
+        <w:tblLook w:firstColumn="1" w:firstRow="1" w:lastColumn="0" w:lastRow="0" w:noHBand="0" w:noVBand="1" w:val="04A0"/>
+      </w:tblPr>
+      <w:tblGrid>
+        <w:gridCol w:w="4320"/>
+        <w:gridCol w:w="4320"/>
+      </w:tblGrid>
+      <w:tr>
+        <w:tc>
+          <w:tcPr>
+            <w:tcW w:type="dxa" w:w="4320"/>
+          </w:tcPr>
+          <w:p>
+            <w:r>
+              <w:rPr>
+                <w:b/>
+              </w:rPr>
+              <w:t>Element</w:t>
+            </w:r>
+          </w:p>
+        </w:tc>
+        <w:tc>
+          <w:tcPr>
+            <w:tcW w:type="dxa" w:w="4320"/>
+          </w:tcPr>
+          <w:p>
+            <w:r>
+              <w:rPr>
+                <w:b/>
+              </w:rPr>
+              <w:t>Description</w:t>
+            </w:r>
+          </w:p>
+        </w:tc>
+      </w:tr>
+      <w:tr>
+        <w:tc>
+          <w:tcPr>
+            <w:tcW w:type="dxa" w:w="4320"/>
+          </w:tcPr>
+          <w:p>
+            <w:r>
+              <w:t>Etat (6 dim)</w:t>
+            </w:r>
+          </w:p>
+        </w:tc>
+        <w:tc>
+          <w:tcPr>
+            <w:tcW w:type="dxa" w:w="4320"/>
+          </w:tcPr>
+          <w:p>
+            <w:r>
+              <w:t>age_equipement, efficacite, temperature, humidite, nb_pannes, cout_cumule</w:t>
+            </w:r>
+          </w:p>
+        </w:tc>
+      </w:tr>
+      <w:tr>
+        <w:tc>
+          <w:tcPr>
+            <w:tcW w:type="dxa" w:w="4320"/>
+          </w:tcPr>
+          <w:p>
+            <w:r>
+              <w:t>Actions (4)</w:t>
+            </w:r>
+          </w:p>
+        </w:tc>
+        <w:tc>
+          <w:tcPr>
+            <w:tcW w:type="dxa" w:w="4320"/>
+          </w:tcPr>
+          <w:p>
+            <w:r>
+              <w:t>0: rien, 1: maintenance legere, 2: maintenance complete, 3: remplacement</w:t>
+            </w:r>
+          </w:p>
+        </w:tc>
+      </w:tr>
+      <w:tr>
+        <w:tc>
+          <w:tcPr>
+            <w:tcW w:type="dxa" w:w="4320"/>
+          </w:tcPr>
+          <w:p>
+            <w:r>
+              <w:t>Reward</w:t>
+            </w:r>
+          </w:p>
+        </w:tc>
+        <w:tc>
+          <w:tcPr>
+            <w:tcW w:type="dxa" w:w="4320"/>
+          </w:tcPr>
+          <w:p>
+            <w:r>
+              <w:t>Efficacite x bonus — cout_action — penalite_panne</w:t>
+            </w:r>
+          </w:p>
+        </w:tc>
+      </w:tr>
+      <w:tr>
+        <w:tc>
+          <w:tcPr>
+            <w:tcW w:type="dxa" w:w="4320"/>
+          </w:tcPr>
+          <w:p>
+            <w:r>
+              <w:t>Episode</w:t>
+            </w:r>
+          </w:p>
+        </w:tc>
+        <w:tc>
+          <w:tcPr>
+            <w:tcW w:type="dxa" w:w="4320"/>
+          </w:tcPr>
+          <w:p>
+            <w:r>
+              <w:t>12 mois (1 an de maintenance)</w:t>
+            </w:r>
+          </w:p>
+        </w:tc>
+      </w:tr>
+    </w:tbl>
+    <w:p/>
+    <w:p>
+      <w:pPr>
+        <w:pStyle w:val="Heading2"/>
+      </w:pPr>
+      <w:r>
+        <w:t>14.2 Agent Q-Learning</w:t>
+      </w:r>
+    </w:p>
+    <w:p>
+      <w:pPr>
+        <w:pStyle w:val="ListBullet"/>
+      </w:pPr>
+      <w:r>
+        <w:t>Discretisation de l'etat continu en bins</w:t>
+      </w:r>
+    </w:p>
+    <w:p>
+      <w:pPr>
+        <w:pStyle w:val="ListBullet"/>
+      </w:pPr>
+      <w:r>
+        <w:t>Politique epsilon-greedy (exploration → exploitation)</w:t>
+      </w:r>
+    </w:p>
+    <w:p>
+      <w:pPr>
+        <w:pStyle w:val="ListBullet"/>
+      </w:pPr>
+      <w:r>
+        <w:t>Comparaison avec politique aleatoire</w:t>
+      </w:r>
+    </w:p>
+    <w:p>
+      <w:pPr>
+        <w:pStyle w:val="ListBullet"/>
+      </w:pPr>
+      <w:r>
+        <w:t>Visualisations : courbe d'apprentissage, heatmap Q-values</w:t>
+      </w:r>
+    </w:p>
+    <w:p>
+      <w:r>
+        <w:br w:type="page"/>
+      </w:r>
+    </w:p>
+    <w:p>
+      <w:pPr>
+        <w:pStyle w:val="Heading1"/>
+      </w:pPr>
+      <w:r>
+        <w:t>15. Tests unitaires</w:t>
+      </w:r>
+    </w:p>
+    <w:p>
+      <w:r>
+        <w:t>Le projet dispose de 119 tests unitaires :</w:t>
+      </w:r>
+    </w:p>
+    <w:tbl>
+      <w:tblPr>
+        <w:tblStyle w:val="LightGrid-Accent1"/>
+        <w:tblW w:type="auto" w:w="0"/>
+        <w:jc w:val="center"/>
+        <w:tblLook w:firstColumn="1" w:firstRow="1" w:lastColumn="0" w:lastRow="0" w:noHBand="0" w:noVBand="1" w:val="04A0"/>
+      </w:tblPr>
+      <w:tblGrid>
+        <w:gridCol w:w="2880"/>
+        <w:gridCol w:w="2880"/>
+        <w:gridCol w:w="2880"/>
+      </w:tblGrid>
+      <w:tr>
+        <w:tc>
+          <w:tcPr>
+            <w:tcW w:type="dxa" w:w="2880"/>
+          </w:tcPr>
+          <w:p>
+            <w:r>
+              <w:rPr>
+                <w:b/>
+              </w:rPr>
+              <w:t>Fichier</w:t>
+            </w:r>
+          </w:p>
+        </w:tc>
+        <w:tc>
+          <w:tcPr>
+            <w:tcW w:type="dxa" w:w="2880"/>
+          </w:tcPr>
+          <w:p>
+            <w:r>
+              <w:rPr>
+                <w:b/>
+              </w:rPr>
+              <w:t>Tests</w:t>
+            </w:r>
+          </w:p>
+        </w:tc>
+        <w:tc>
+          <w:tcPr>
+            <w:tcW w:type="dxa" w:w="2880"/>
+          </w:tcPr>
+          <w:p>
+            <w:r>
+              <w:rPr>
+                <w:b/>
+              </w:rPr>
+              <w:t>Couverture</w:t>
+            </w:r>
+          </w:p>
+        </w:tc>
+      </w:tr>
+      <w:tr>
+        <w:tc>
+          <w:tcPr>
+            <w:tcW w:type="dxa" w:w="2880"/>
+          </w:tcPr>
+          <w:p>
+            <w:r>
+              <w:t>tests/test_config.py</w:t>
+            </w:r>
+          </w:p>
+        </w:tc>
+        <w:tc>
+          <w:tcPr>
+            <w:tcW w:type="dxa" w:w="2880"/>
+          </w:tcPr>
+          <w:p>
+            <w:r>
+              <w:t>11+</w:t>
+            </w:r>
+          </w:p>
+        </w:tc>
+        <w:tc>
+          <w:tcPr>
+            <w:tcW w:type="dxa" w:w="2880"/>
+          </w:tcPr>
+          <w:p>
+            <w:r>
+              <w:t>GeoConfig, TimeConfig, DatabaseConfig, ModelConfig</w:t>
+            </w:r>
+          </w:p>
+        </w:tc>
+      </w:tr>
+      <w:tr>
+        <w:tc>
+          <w:tcPr>
+            <w:tcW w:type="dxa" w:w="2880"/>
+          </w:tcPr>
+          <w:p>
+            <w:r>
+              <w:t>tests/test_collectors/test_base.py</w:t>
+            </w:r>
+          </w:p>
+        </w:tc>
+        <w:tc>
+          <w:tcPr>
+            <w:tcW w:type="dxa" w:w="2880"/>
+          </w:tcPr>
+          <w:p>
+            <w:r>
+              <w:t>12</w:t>
+            </w:r>
+          </w:p>
+        </w:tc>
+        <w:tc>
+          <w:tcPr>
+            <w:tcW w:type="dxa" w:w="2880"/>
+          </w:tcPr>
+          <w:p>
+            <w:r>
+              <w:t>CollectorStatus, Config, Result, Registry</w:t>
+            </w:r>
+          </w:p>
+        </w:tc>
+      </w:tr>
+      <w:tr>
+        <w:tc>
+          <w:tcPr>
+            <w:tcW w:type="dxa" w:w="2880"/>
+          </w:tcPr>
+          <w:p>
+            <w:r>
+              <w:t>tests/test_collectors/test_weather.py</w:t>
+            </w:r>
+          </w:p>
+        </w:tc>
+        <w:tc>
+          <w:tcPr>
+            <w:tcW w:type="dxa" w:w="2880"/>
+          </w:tcPr>
+          <w:p>
+            <w:r>
+              <w:t>6</w:t>
+            </w:r>
+          </w:p>
+        </w:tc>
+        <w:tc>
+          <w:tcPr>
+            <w:tcW w:type="dxa" w:w="2880"/>
+          </w:tcPr>
+          <w:p>
+            <w:r>
+              <w:t>Validation, collecte mockee, resilience</w:t>
+            </w:r>
+          </w:p>
+        </w:tc>
+      </w:tr>
+      <w:tr>
+        <w:tc>
+          <w:tcPr>
+            <w:tcW w:type="dxa" w:w="2880"/>
+          </w:tcPr>
+          <w:p>
+            <w:r>
+              <w:t>tests/test_collectors/test_insee.py</w:t>
+            </w:r>
+          </w:p>
+        </w:tc>
+        <w:tc>
+          <w:tcPr>
+            <w:tcW w:type="dxa" w:w="2880"/>
+          </w:tcPr>
+          <w:p>
+            <w:r>
+              <w:t>5</w:t>
+            </w:r>
+          </w:p>
+        </w:tc>
+        <w:tc>
+          <w:tcPr>
+            <w:tcW w:type="dxa" w:w="2880"/>
+          </w:tcPr>
+          <w:p>
+            <w:r>
+              <w:t>Validation, structure des series</w:t>
+            </w:r>
+          </w:p>
+        </w:tc>
+      </w:tr>
+      <w:tr>
+        <w:tc>
+          <w:tcPr>
+            <w:tcW w:type="dxa" w:w="2880"/>
+          </w:tcPr>
+          <w:p>
+            <w:r>
+              <w:t>tests/test_collectors/test_pcloud_sync.py</w:t>
+            </w:r>
+          </w:p>
+        </w:tc>
+        <w:tc>
+          <w:tcPr>
+            <w:tcW w:type="dxa" w:w="2880"/>
+          </w:tcPr>
+          <w:p>
+            <w:r>
+              <w:t>~20</w:t>
+            </w:r>
+          </w:p>
+        </w:tc>
+        <w:tc>
+          <w:tcPr>
+            <w:tcW w:type="dxa" w:w="2880"/>
+          </w:tcPr>
+          <w:p>
+            <w:r>
+              <w:t>Sync, upload, download, retrocompat</w:t>
+            </w:r>
+          </w:p>
+        </w:tc>
+      </w:tr>
+      <w:tr>
+        <w:tc>
+          <w:tcPr>
+            <w:tcW w:type="dxa" w:w="2880"/>
+          </w:tcPr>
+          <w:p>
+            <w:r>
+              <w:t>tests/test_processing/test_clean_data.py</w:t>
+            </w:r>
+          </w:p>
+        </w:tc>
+        <w:tc>
+          <w:tcPr>
+            <w:tcW w:type="dxa" w:w="2880"/>
+          </w:tcPr>
+          <w:p>
+            <w:r>
+              <w:t>7</w:t>
+            </w:r>
+          </w:p>
+        </w:tc>
+        <w:tc>
+          <w:tcPr>
+            <w:tcW w:type="dxa" w:w="2880"/>
+          </w:tcPr>
+          <w:p>
+            <w:r>
+              <w:t>Nettoyage meteo, INSEE, Eurostat</w:t>
+            </w:r>
+          </w:p>
+        </w:tc>
+      </w:tr>
+      <w:tr>
+        <w:tc>
+          <w:tcPr>
+            <w:tcW w:type="dxa" w:w="2880"/>
+          </w:tcPr>
+          <w:p>
+            <w:r>
+              <w:t>tests/test_processing/test_feature_engineering.py</w:t>
+            </w:r>
+          </w:p>
+        </w:tc>
+        <w:tc>
+          <w:tcPr>
+            <w:tcW w:type="dxa" w:w="2880"/>
+          </w:tcPr>
+          <w:p>
+            <w:r>
+              <w:t>16</w:t>
+            </w:r>
+          </w:p>
+        </w:tc>
+        <w:tc>
+          <w:tcPr>
+            <w:tcW w:type="dxa" w:w="2880"/>
+          </w:tcPr>
+          <w:p>
+            <w:r>
+              <w:t>Lags, rolling, interactions</w:t>
+            </w:r>
+          </w:p>
+        </w:tc>
+      </w:tr>
+      <w:tr>
+        <w:tc>
+          <w:tcPr>
+            <w:tcW w:type="dxa" w:w="2880"/>
+          </w:tcPr>
+          <w:p>
+            <w:r>
+              <w:t>tests/test_processing/test_outlier_detection.py</w:t>
+            </w:r>
+          </w:p>
+        </w:tc>
+        <w:tc>
+          <w:tcPr>
+            <w:tcW w:type="dxa" w:w="2880"/>
+          </w:tcPr>
+          <w:p>
+            <w:r>
+              <w:t>~20</w:t>
+            </w:r>
+          </w:p>
+        </w:tc>
+        <w:tc>
+          <w:tcPr>
+            <w:tcW w:type="dxa" w:w="2880"/>
+          </w:tcPr>
+          <w:p>
+            <w:r>
+              <w:t>IQR, Z-score, IF, LOF</w:t>
+            </w:r>
+          </w:p>
+        </w:tc>
+      </w:tr>
+      <w:tr>
+        <w:tc>
+          <w:tcPr>
+            <w:tcW w:type="dxa" w:w="2880"/>
+          </w:tcPr>
+          <w:p>
+            <w:r>
+              <w:t>tests/test_models/test_robust_scaling.py</w:t>
+            </w:r>
+          </w:p>
+        </w:tc>
+        <w:tc>
+          <w:tcPr>
+            <w:tcW w:type="dxa" w:w="2880"/>
+          </w:tcPr>
+          <w:p>
+            <w:r>
+              <w:t>~5</w:t>
+            </w:r>
+          </w:p>
+        </w:tc>
+        <w:tc>
+          <w:tcPr>
+            <w:tcW w:type="dxa" w:w="2880"/>
+          </w:tcPr>
+          <w:p>
+            <w:r>
+              <w:t>RobustScaler</w:t>
+            </w:r>
+          </w:p>
+        </w:tc>
+      </w:tr>
+    </w:tbl>
+    <w:p/>
+    <w:p>
+      <w:r>
+        <w:t>Les tests utilisent des fixtures partagees (tests/conftest.py) et les appels HTTP sont mockes (pas de dependance reseau).</w:t>
+      </w:r>
+    </w:p>
+    <w:p>
+      <w:r>
+        <w:br w:type="page"/>
+      </w:r>
+    </w:p>
+    <w:p>
+      <w:pPr>
+        <w:pStyle w:val="Heading1"/>
+      </w:pPr>
+      <w:r>
+        <w:t>16. Couverture des modules de formation</w:t>
+      </w:r>
+    </w:p>
+    <w:p>
+      <w:r>
+        <w:t>Le projet couvre les 6 modules de la certification Data Science Lead (RNCP Bac+5, Jedha Bootcamp) :</w:t>
+      </w:r>
+    </w:p>
+    <w:tbl>
+      <w:tblPr>
+        <w:tblStyle w:val="LightGrid-Accent1"/>
+        <w:tblW w:type="auto" w:w="0"/>
+        <w:jc w:val="center"/>
+        <w:tblLook w:firstColumn="1" w:firstRow="1" w:lastColumn="0" w:lastRow="0" w:noHBand="0" w:noVBand="1" w:val="04A0"/>
+      </w:tblPr>
+      <w:tblGrid>
+        <w:gridCol w:w="2880"/>
+        <w:gridCol w:w="2880"/>
+        <w:gridCol w:w="2880"/>
+      </w:tblGrid>
+      <w:tr>
+        <w:tc>
+          <w:tcPr>
+            <w:tcW w:type="dxa" w:w="2880"/>
+          </w:tcPr>
+          <w:p>
+            <w:r>
+              <w:rPr>
+                <w:b/>
+              </w:rPr>
+              <w:t>Module</w:t>
+            </w:r>
+          </w:p>
+        </w:tc>
+        <w:tc>
+          <w:tcPr>
+            <w:tcW w:type="dxa" w:w="2880"/>
+          </w:tcPr>
+          <w:p>
+            <w:r>
+              <w:rPr>
+                <w:b/>
+              </w:rPr>
+              <w:t>Sujet</w:t>
+            </w:r>
+          </w:p>
+        </w:tc>
+        <w:tc>
+          <w:tcPr>
+            <w:tcW w:type="dxa" w:w="2880"/>
+          </w:tcPr>
+          <w:p>
+            <w:r>
+              <w:rPr>
+                <w:b/>
+              </w:rPr>
+              <w:t>Implementation dans le projet</w:t>
+            </w:r>
+          </w:p>
+        </w:tc>
+      </w:tr>
+      <w:tr>
+        <w:tc>
+          <w:tcPr>
+            <w:tcW w:type="dxa" w:w="2880"/>
+          </w:tcPr>
+          <w:p>
+            <w:r>
+              <w:t>M1</w:t>
+            </w:r>
+          </w:p>
+        </w:tc>
+        <w:tc>
+          <w:tcPr>
+            <w:tcW w:type="dxa" w:w="2880"/>
+          </w:tcPr>
+          <w:p>
+            <w:r>
+              <w:t>Data Governance</w:t>
+            </w:r>
+          </w:p>
+        </w:tc>
+        <w:tc>
+          <w:tcPr>
+            <w:tcW w:type="dxa" w:w="2880"/>
+          </w:tcPr>
+          <w:p>
+            <w:r>
+              <w:t>docs/DATA_GOVERNANCE.md — RGPD, AI Act, data lineage, maturity audit</w:t>
+            </w:r>
+          </w:p>
+        </w:tc>
+      </w:tr>
+      <w:tr>
+        <w:tc>
+          <w:tcPr>
+            <w:tcW w:type="dxa" w:w="2880"/>
+          </w:tcPr>
+          <w:p>
+            <w:r>
+              <w:t>M2</w:t>
+            </w:r>
+          </w:p>
+        </w:tc>
+        <w:tc>
+          <w:tcPr>
+            <w:tcW w:type="dxa" w:w="2880"/>
+          </w:tcPr>
+          <w:p>
+            <w:r>
+              <w:t>Deploiement &amp; ML Distribue</w:t>
+            </w:r>
+          </w:p>
+        </w:tc>
+        <w:tc>
+          <w:tcPr>
+            <w:tcW w:type="dxa" w:w="2880"/>
+          </w:tcPr>
+          <w:p>
+            <w:r>
+              <w:t>Dockerfile, docker-compose.yml, kubernetes/, render.yaml</w:t>
+            </w:r>
+          </w:p>
+        </w:tc>
+      </w:tr>
+      <w:tr>
+        <w:tc>
+          <w:tcPr>
+            <w:tcW w:type="dxa" w:w="2880"/>
+          </w:tcPr>
+          <w:p>
+            <w:r>
+              <w:t>M3</w:t>
+            </w:r>
+          </w:p>
+        </w:tc>
+        <w:tc>
+          <w:tcPr>
+            <w:tcW w:type="dxa" w:w="2880"/>
+          </w:tcPr>
+          <w:p>
+            <w:r>
+              <w:t>Architecture BDD</w:t>
+            </w:r>
+          </w:p>
+        </w:tc>
+        <w:tc>
+          <w:tcPr>
+            <w:tcW w:type="dxa" w:w="2880"/>
+          </w:tcPr>
+          <w:p>
+            <w:r>
+              <w:t>docs/DATABASE_ARCHITECTURE.md — Star schema, OLAP, MongoDB</w:t>
+            </w:r>
+          </w:p>
+        </w:tc>
+      </w:tr>
+      <w:tr>
+        <w:tc>
+          <w:tcPr>
+            <w:tcW w:type="dxa" w:w="2880"/>
+          </w:tcPr>
+          <w:p>
+            <w:r>
+              <w:t>M4</w:t>
+            </w:r>
+          </w:p>
+        </w:tc>
+        <w:tc>
+          <w:tcPr>
+            <w:tcW w:type="dxa" w:w="2880"/>
+          </w:tcPr>
+          <w:p>
+            <w:r>
+              <w:t>Data Pipelines</w:t>
+            </w:r>
+          </w:p>
+        </w:tc>
+        <w:tc>
+          <w:tcPr>
+            <w:tcW w:type="dxa" w:w="2880"/>
+          </w:tcPr>
+          <w:p>
+            <w:r>
+              <w:t>docs/DATA_PIPELINE.md — ETL architecture, monitoring, Airbyte</w:t>
+            </w:r>
+          </w:p>
+        </w:tc>
+      </w:tr>
+      <w:tr>
+        <w:tc>
+          <w:tcPr>
+            <w:tcW w:type="dxa" w:w="2880"/>
+          </w:tcPr>
+          <w:p>
+            <w:r>
+              <w:t>M5</w:t>
+            </w:r>
+          </w:p>
+        </w:tc>
+        <w:tc>
+          <w:tcPr>
+            <w:tcW w:type="dxa" w:w="2880"/>
+          </w:tcPr>
+          <w:p>
+            <w:r>
+              <w:t>Automatisation &amp; Workflow</w:t>
+            </w:r>
+          </w:p>
+        </w:tc>
+        <w:tc>
+          <w:tcPr>
+            <w:tcW w:type="dxa" w:w="2880"/>
+          </w:tcPr>
+          <w:p>
+            <w:r>
+              <w:t>airflow/dags/hvac_pipeline_dag.py — DAG complet, TaskGroups</w:t>
+            </w:r>
+          </w:p>
+        </w:tc>
+      </w:tr>
+      <w:tr>
+        <w:tc>
+          <w:tcPr>
+            <w:tcW w:type="dxa" w:w="2880"/>
+          </w:tcPr>
+          <w:p>
+            <w:r>
+              <w:t>M6</w:t>
+            </w:r>
+          </w:p>
+        </w:tc>
+        <w:tc>
+          <w:tcPr>
+            <w:tcW w:type="dxa" w:w="2880"/>
+          </w:tcPr>
+          <w:p>
+            <w:r>
+              <w:t>Reinforcement Learning</w:t>
+            </w:r>
+          </w:p>
+        </w:tc>
+        <w:tc>
+          <w:tcPr>
+            <w:tcW w:type="dxa" w:w="2880"/>
+          </w:tcPr>
+          <w:p>
+            <w:r>
+              <w:t>src/models/reinforcement_learning_demo.py — Gymnasium + Q-Learning</w:t>
             </w:r>
           </w:p>
         </w:tc>

</xml_diff>